<commit_message>
EBS mount, unmount, permanent mount in /etc/fstab
</commit_message>
<xml_diff>
--- a/section_11_aws_part_1.docx
+++ b/section_11_aws_part_1.docx
@@ -6710,7 +6710,3204 @@
           <w:szCs w:val="22"/>
           <w:lang w:val="en-IN"/>
         </w:rPr>
-        <w:t xml:space="preserve"> /mnt/data/</w:t>
+        <w:t xml:space="preserve"> </w:t>
+      </w:r>
+      <w:r>
+        <w:rPr>
+          <w:rFonts w:hint="default" w:ascii="Bodoni MT" w:hAnsi="Bodoni MT" w:cs="Bodoni MT"/>
+          <w:b/>
+          <w:bCs/>
+          <w:sz w:val="22"/>
+          <w:szCs w:val="22"/>
+          <w:highlight w:val="yellow"/>
+          <w:lang w:val="en-IN"/>
+        </w:rPr>
+        <w:t>/mnt/data/</w:t>
+      </w:r>
+    </w:p>
+    <w:p>
+      <w:pPr>
+        <w:numPr>
+          <w:ilvl w:val="1"/>
+          <w:numId w:val="1"/>
+        </w:numPr>
+        <w:spacing w:line="360" w:lineRule="auto"/>
+        <w:ind w:left="840" w:leftChars="0" w:hanging="420" w:firstLineChars="0"/>
+        <w:rPr>
+          <w:rFonts w:hint="default" w:ascii="Bodoni MT" w:hAnsi="Bodoni MT" w:cs="Bodoni MT"/>
+          <w:b w:val="0"/>
+          <w:bCs w:val="0"/>
+          <w:sz w:val="22"/>
+          <w:szCs w:val="22"/>
+          <w:lang w:val="en-US"/>
+        </w:rPr>
+      </w:pPr>
+      <w:r>
+        <w:rPr>
+          <w:rFonts w:hint="default" w:ascii="Bodoni MT" w:hAnsi="Bodoni MT" w:cs="Bodoni MT"/>
+          <w:b/>
+          <w:bCs/>
+          <w:sz w:val="22"/>
+          <w:szCs w:val="22"/>
+          <w:highlight w:val="yellow"/>
+          <w:lang w:val="en-IN"/>
+        </w:rPr>
+        <w:t xml:space="preserve">fdisk -l </w:t>
+      </w:r>
+      <w:r>
+        <w:rPr>
+          <w:rFonts w:hint="default" w:ascii="Bodoni MT" w:hAnsi="Bodoni MT" w:cs="Bodoni MT"/>
+          <w:b w:val="0"/>
+          <w:bCs w:val="0"/>
+          <w:sz w:val="22"/>
+          <w:szCs w:val="22"/>
+          <w:lang w:val="en-IN"/>
+        </w:rPr>
+        <w:t xml:space="preserve">   </w:t>
+      </w:r>
+    </w:p>
+    <w:p>
+      <w:pPr>
+        <w:numPr>
+          <w:ilvl w:val="2"/>
+          <w:numId w:val="1"/>
+        </w:numPr>
+        <w:spacing w:line="360" w:lineRule="auto"/>
+        <w:ind w:left="1260" w:leftChars="0" w:hanging="420" w:firstLineChars="0"/>
+        <w:rPr>
+          <w:rFonts w:hint="default" w:ascii="Bodoni MT" w:hAnsi="Bodoni MT" w:cs="Bodoni MT"/>
+          <w:b w:val="0"/>
+          <w:bCs w:val="0"/>
+          <w:sz w:val="22"/>
+          <w:szCs w:val="22"/>
+          <w:lang w:val="en-US"/>
+        </w:rPr>
+      </w:pPr>
+      <w:r>
+        <w:rPr>
+          <w:rFonts w:hint="default" w:ascii="Bodoni MT" w:hAnsi="Bodoni MT" w:cs="Bodoni MT"/>
+          <w:sz w:val="22"/>
+          <w:szCs w:val="22"/>
+        </w:rPr>
+        <w:drawing>
+          <wp:inline distT="0" distB="0" distL="114300" distR="114300">
+            <wp:extent cx="3309620" cy="1754505"/>
+            <wp:effectExtent l="0" t="0" r="5080" b="10795"/>
+            <wp:docPr id="24" name="Picture 27"/>
+            <wp:cNvGraphicFramePr>
+              <a:graphicFrameLocks xmlns:a="http://schemas.openxmlformats.org/drawingml/2006/main" noChangeAspect="1"/>
+            </wp:cNvGraphicFramePr>
+            <a:graphic xmlns:a="http://schemas.openxmlformats.org/drawingml/2006/main">
+              <a:graphicData uri="http://schemas.openxmlformats.org/drawingml/2006/picture">
+                <pic:pic xmlns:pic="http://schemas.openxmlformats.org/drawingml/2006/picture">
+                  <pic:nvPicPr>
+                    <pic:cNvPr id="24" name="Picture 27"/>
+                    <pic:cNvPicPr>
+                      <a:picLocks noChangeAspect="1"/>
+                    </pic:cNvPicPr>
+                  </pic:nvPicPr>
+                  <pic:blipFill>
+                    <a:blip r:embed="rId26"/>
+                    <a:stretch>
+                      <a:fillRect/>
+                    </a:stretch>
+                  </pic:blipFill>
+                  <pic:spPr>
+                    <a:xfrm>
+                      <a:off x="0" y="0"/>
+                      <a:ext cx="3309620" cy="1754505"/>
+                    </a:xfrm>
+                    <a:prstGeom prst="rect">
+                      <a:avLst/>
+                    </a:prstGeom>
+                    <a:noFill/>
+                    <a:ln>
+                      <a:noFill/>
+                    </a:ln>
+                  </pic:spPr>
+                </pic:pic>
+              </a:graphicData>
+            </a:graphic>
+          </wp:inline>
+        </w:drawing>
+      </w:r>
+      <w:r>
+        <w:rPr>
+          <w:rFonts w:hint="default" w:ascii="Bodoni MT" w:hAnsi="Bodoni MT" w:cs="Bodoni MT"/>
+          <w:sz w:val="22"/>
+          <w:szCs w:val="22"/>
+          <w:lang w:val="en-IN"/>
+        </w:rPr>
+        <w:t>(list all the disc partitions &amp; details)</w:t>
+      </w:r>
+    </w:p>
+    <w:p>
+      <w:pPr>
+        <w:numPr>
+          <w:ilvl w:val="1"/>
+          <w:numId w:val="1"/>
+        </w:numPr>
+        <w:spacing w:line="360" w:lineRule="auto"/>
+        <w:ind w:left="840" w:leftChars="0" w:hanging="420" w:firstLineChars="0"/>
+        <w:rPr>
+          <w:rFonts w:hint="default" w:ascii="Bodoni MT" w:hAnsi="Bodoni MT" w:cs="Bodoni MT"/>
+          <w:b/>
+          <w:bCs/>
+          <w:sz w:val="22"/>
+          <w:szCs w:val="22"/>
+          <w:lang w:val="en-US"/>
+        </w:rPr>
+      </w:pPr>
+      <w:r>
+        <w:rPr>
+          <w:rFonts w:hint="default" w:ascii="Bodoni MT" w:hAnsi="Bodoni MT" w:cs="Bodoni MT"/>
+          <w:b/>
+          <w:bCs/>
+          <w:sz w:val="22"/>
+          <w:szCs w:val="22"/>
+          <w:highlight w:val="yellow"/>
+          <w:lang w:val="en-IN"/>
+        </w:rPr>
+        <w:t>df -h</w:t>
+      </w:r>
+      <w:r>
+        <w:rPr>
+          <w:rFonts w:hint="default" w:ascii="Bodoni MT" w:hAnsi="Bodoni MT" w:cs="Bodoni MT"/>
+          <w:b/>
+          <w:bCs/>
+          <w:sz w:val="22"/>
+          <w:szCs w:val="22"/>
+          <w:lang w:val="en-IN"/>
+        </w:rPr>
+        <w:t xml:space="preserve"> </w:t>
+      </w:r>
+    </w:p>
+    <w:p>
+      <w:pPr>
+        <w:numPr>
+          <w:ilvl w:val="2"/>
+          <w:numId w:val="1"/>
+        </w:numPr>
+        <w:spacing w:line="360" w:lineRule="auto"/>
+        <w:ind w:left="1260" w:leftChars="0" w:hanging="420" w:firstLineChars="0"/>
+        <w:rPr>
+          <w:rFonts w:hint="default" w:ascii="Bodoni MT" w:hAnsi="Bodoni MT" w:cs="Bodoni MT"/>
+          <w:b w:val="0"/>
+          <w:bCs w:val="0"/>
+          <w:sz w:val="22"/>
+          <w:szCs w:val="22"/>
+          <w:lang w:val="en-US"/>
+        </w:rPr>
+      </w:pPr>
+      <w:r>
+        <w:rPr>
+          <w:rFonts w:hint="default" w:ascii="Bodoni MT" w:hAnsi="Bodoni MT" w:cs="Bodoni MT"/>
+          <w:sz w:val="22"/>
+          <w:szCs w:val="22"/>
+          <w:lang w:val="en-IN"/>
+        </w:rPr>
+        <w:t xml:space="preserve">List details about the discs &amp; partitions. </w:t>
+      </w:r>
+    </w:p>
+    <w:p>
+      <w:pPr>
+        <w:numPr>
+          <w:ilvl w:val="2"/>
+          <w:numId w:val="1"/>
+        </w:numPr>
+        <w:spacing w:line="360" w:lineRule="auto"/>
+        <w:ind w:left="1260" w:leftChars="0" w:hanging="420" w:firstLineChars="0"/>
+        <w:rPr>
+          <w:rFonts w:hint="default" w:ascii="Bodoni MT" w:hAnsi="Bodoni MT" w:cs="Bodoni MT"/>
+          <w:b w:val="0"/>
+          <w:bCs w:val="0"/>
+          <w:sz w:val="22"/>
+          <w:szCs w:val="22"/>
+          <w:lang w:val="en-US"/>
+        </w:rPr>
+      </w:pPr>
+      <w:r>
+        <w:rPr>
+          <w:rFonts w:hint="default" w:ascii="Bodoni MT" w:hAnsi="Bodoni MT" w:cs="Bodoni MT"/>
+          <w:sz w:val="22"/>
+          <w:szCs w:val="22"/>
+          <w:lang w:val="en-IN"/>
+        </w:rPr>
+        <w:t>How much storage is full or empty, to which directory they are mounted etc etc..</w:t>
+      </w:r>
+    </w:p>
+    <w:p>
+      <w:pPr>
+        <w:numPr>
+          <w:ilvl w:val="2"/>
+          <w:numId w:val="1"/>
+        </w:numPr>
+        <w:spacing w:line="360" w:lineRule="auto"/>
+        <w:ind w:left="1260" w:leftChars="0" w:hanging="420" w:firstLineChars="0"/>
+        <w:rPr>
+          <w:rFonts w:hint="default" w:ascii="Bodoni MT" w:hAnsi="Bodoni MT" w:cs="Bodoni MT"/>
+          <w:b w:val="0"/>
+          <w:bCs w:val="0"/>
+          <w:sz w:val="22"/>
+          <w:szCs w:val="22"/>
+          <w:lang w:val="en-US"/>
+        </w:rPr>
+      </w:pPr>
+      <w:r>
+        <w:drawing>
+          <wp:inline distT="0" distB="0" distL="114300" distR="114300">
+            <wp:extent cx="3520440" cy="1329690"/>
+            <wp:effectExtent l="0" t="0" r="10160" b="3810"/>
+            <wp:docPr id="25" name="Picture 28"/>
+            <wp:cNvGraphicFramePr>
+              <a:graphicFrameLocks xmlns:a="http://schemas.openxmlformats.org/drawingml/2006/main" noChangeAspect="1"/>
+            </wp:cNvGraphicFramePr>
+            <a:graphic xmlns:a="http://schemas.openxmlformats.org/drawingml/2006/main">
+              <a:graphicData uri="http://schemas.openxmlformats.org/drawingml/2006/picture">
+                <pic:pic xmlns:pic="http://schemas.openxmlformats.org/drawingml/2006/picture">
+                  <pic:nvPicPr>
+                    <pic:cNvPr id="25" name="Picture 28"/>
+                    <pic:cNvPicPr>
+                      <a:picLocks noChangeAspect="1"/>
+                    </pic:cNvPicPr>
+                  </pic:nvPicPr>
+                  <pic:blipFill>
+                    <a:blip r:embed="rId27"/>
+                    <a:stretch>
+                      <a:fillRect/>
+                    </a:stretch>
+                  </pic:blipFill>
+                  <pic:spPr>
+                    <a:xfrm>
+                      <a:off x="0" y="0"/>
+                      <a:ext cx="3520440" cy="1329690"/>
+                    </a:xfrm>
+                    <a:prstGeom prst="rect">
+                      <a:avLst/>
+                    </a:prstGeom>
+                    <a:noFill/>
+                    <a:ln>
+                      <a:noFill/>
+                    </a:ln>
+                  </pic:spPr>
+                </pic:pic>
+              </a:graphicData>
+            </a:graphic>
+          </wp:inline>
+        </w:drawing>
+      </w:r>
+    </w:p>
+    <w:p>
+      <w:pPr>
+        <w:numPr>
+          <w:ilvl w:val="1"/>
+          <w:numId w:val="1"/>
+        </w:numPr>
+        <w:spacing w:line="360" w:lineRule="auto"/>
+        <w:ind w:left="840" w:leftChars="0" w:hanging="420" w:firstLineChars="0"/>
+        <w:rPr>
+          <w:rFonts w:hint="default" w:ascii="Bodoni MT" w:hAnsi="Bodoni MT" w:cs="Bodoni MT"/>
+          <w:b w:val="0"/>
+          <w:bCs w:val="0"/>
+          <w:sz w:val="22"/>
+          <w:szCs w:val="22"/>
+          <w:lang w:val="en-US"/>
+        </w:rPr>
+      </w:pPr>
+      <w:r>
+        <w:rPr>
+          <w:rFonts w:hint="default" w:ascii="Bodoni MT" w:hAnsi="Bodoni MT" w:cs="Bodoni MT"/>
+          <w:b w:val="0"/>
+          <w:bCs w:val="0"/>
+          <w:sz w:val="22"/>
+          <w:szCs w:val="22"/>
+          <w:lang w:val="en-IN"/>
+        </w:rPr>
+        <w:t xml:space="preserve">You can check the volume attached to the EC2 instance in AWS console i.e. </w:t>
+      </w:r>
+    </w:p>
+    <w:p>
+      <w:pPr>
+        <w:numPr>
+          <w:ilvl w:val="2"/>
+          <w:numId w:val="1"/>
+        </w:numPr>
+        <w:spacing w:line="360" w:lineRule="auto"/>
+        <w:ind w:left="1260" w:leftChars="0" w:hanging="420" w:firstLineChars="0"/>
+        <w:rPr>
+          <w:rFonts w:hint="default" w:ascii="Bodoni MT" w:hAnsi="Bodoni MT" w:cs="Bodoni MT"/>
+          <w:b w:val="0"/>
+          <w:bCs w:val="0"/>
+          <w:sz w:val="22"/>
+          <w:szCs w:val="22"/>
+          <w:lang w:val="en-US"/>
+        </w:rPr>
+      </w:pPr>
+      <w:r>
+        <w:rPr>
+          <w:rFonts w:hint="default" w:ascii="Bodoni MT" w:hAnsi="Bodoni MT" w:cs="Bodoni MT"/>
+          <w:b w:val="0"/>
+          <w:bCs w:val="0"/>
+          <w:sz w:val="22"/>
+          <w:szCs w:val="22"/>
+          <w:lang w:val="en-IN"/>
+        </w:rPr>
+        <w:t>Click on the instance ID =&gt; storage tab =&gt; click on the volume ID</w:t>
+      </w:r>
+    </w:p>
+    <w:p>
+      <w:pPr>
+        <w:numPr>
+          <w:ilvl w:val="2"/>
+          <w:numId w:val="1"/>
+        </w:numPr>
+        <w:spacing w:line="360" w:lineRule="auto"/>
+        <w:ind w:left="1260" w:leftChars="0" w:hanging="420" w:firstLineChars="0"/>
+        <w:rPr>
+          <w:rFonts w:hint="default" w:ascii="Bodoni MT" w:hAnsi="Bodoni MT" w:cs="Bodoni MT"/>
+          <w:b w:val="0"/>
+          <w:bCs w:val="0"/>
+          <w:sz w:val="22"/>
+          <w:szCs w:val="22"/>
+          <w:lang w:val="en-US"/>
+        </w:rPr>
+      </w:pPr>
+      <w:r>
+        <w:rPr>
+          <w:rFonts w:hint="default" w:ascii="Bodoni MT" w:hAnsi="Bodoni MT" w:cs="Bodoni MT"/>
+          <w:b w:val="0"/>
+          <w:bCs w:val="0"/>
+          <w:sz w:val="22"/>
+          <w:szCs w:val="22"/>
+          <w:lang w:val="en-IN"/>
+        </w:rPr>
+        <w:t>(or) Elastic Block Store(EBS) =&gt; volumes</w:t>
+      </w:r>
+    </w:p>
+    <w:p>
+      <w:pPr>
+        <w:numPr>
+          <w:ilvl w:val="3"/>
+          <w:numId w:val="1"/>
+        </w:numPr>
+        <w:spacing w:line="360" w:lineRule="auto"/>
+        <w:ind w:left="1680" w:leftChars="0" w:hanging="420" w:firstLineChars="0"/>
+        <w:rPr>
+          <w:rFonts w:hint="default" w:ascii="Bodoni MT" w:hAnsi="Bodoni MT" w:cs="Bodoni MT"/>
+          <w:b w:val="0"/>
+          <w:bCs w:val="0"/>
+          <w:sz w:val="22"/>
+          <w:szCs w:val="22"/>
+          <w:lang w:val="en-US"/>
+        </w:rPr>
+      </w:pPr>
+      <w:r>
+        <w:drawing>
+          <wp:inline distT="0" distB="0" distL="114300" distR="114300">
+            <wp:extent cx="2790825" cy="1271905"/>
+            <wp:effectExtent l="0" t="0" r="3175" b="10795"/>
+            <wp:docPr id="26" name="Picture 29"/>
+            <wp:cNvGraphicFramePr>
+              <a:graphicFrameLocks xmlns:a="http://schemas.openxmlformats.org/drawingml/2006/main" noChangeAspect="1"/>
+            </wp:cNvGraphicFramePr>
+            <a:graphic xmlns:a="http://schemas.openxmlformats.org/drawingml/2006/main">
+              <a:graphicData uri="http://schemas.openxmlformats.org/drawingml/2006/picture">
+                <pic:pic xmlns:pic="http://schemas.openxmlformats.org/drawingml/2006/picture">
+                  <pic:nvPicPr>
+                    <pic:cNvPr id="26" name="Picture 29"/>
+                    <pic:cNvPicPr>
+                      <a:picLocks noChangeAspect="1"/>
+                    </pic:cNvPicPr>
+                  </pic:nvPicPr>
+                  <pic:blipFill>
+                    <a:blip r:embed="rId28"/>
+                    <a:stretch>
+                      <a:fillRect/>
+                    </a:stretch>
+                  </pic:blipFill>
+                  <pic:spPr>
+                    <a:xfrm>
+                      <a:off x="0" y="0"/>
+                      <a:ext cx="2790825" cy="1271905"/>
+                    </a:xfrm>
+                    <a:prstGeom prst="rect">
+                      <a:avLst/>
+                    </a:prstGeom>
+                    <a:noFill/>
+                    <a:ln>
+                      <a:noFill/>
+                    </a:ln>
+                  </pic:spPr>
+                </pic:pic>
+              </a:graphicData>
+            </a:graphic>
+          </wp:inline>
+        </w:drawing>
+      </w:r>
+      <w:r>
+        <w:rPr>
+          <w:rFonts w:hint="default"/>
+          <w:lang w:val="en-IN"/>
+        </w:rPr>
+        <w:t>||</w:t>
+      </w:r>
+      <w:r>
+        <w:drawing>
+          <wp:inline distT="0" distB="0" distL="114300" distR="114300">
+            <wp:extent cx="1214755" cy="604520"/>
+            <wp:effectExtent l="0" t="0" r="4445" b="5080"/>
+            <wp:docPr id="27" name="Picture 30"/>
+            <wp:cNvGraphicFramePr>
+              <a:graphicFrameLocks xmlns:a="http://schemas.openxmlformats.org/drawingml/2006/main" noChangeAspect="1"/>
+            </wp:cNvGraphicFramePr>
+            <a:graphic xmlns:a="http://schemas.openxmlformats.org/drawingml/2006/main">
+              <a:graphicData uri="http://schemas.openxmlformats.org/drawingml/2006/picture">
+                <pic:pic xmlns:pic="http://schemas.openxmlformats.org/drawingml/2006/picture">
+                  <pic:nvPicPr>
+                    <pic:cNvPr id="27" name="Picture 30"/>
+                    <pic:cNvPicPr>
+                      <a:picLocks noChangeAspect="1"/>
+                    </pic:cNvPicPr>
+                  </pic:nvPicPr>
+                  <pic:blipFill>
+                    <a:blip r:embed="rId29"/>
+                    <a:stretch>
+                      <a:fillRect/>
+                    </a:stretch>
+                  </pic:blipFill>
+                  <pic:spPr>
+                    <a:xfrm>
+                      <a:off x="0" y="0"/>
+                      <a:ext cx="1214755" cy="604520"/>
+                    </a:xfrm>
+                    <a:prstGeom prst="rect">
+                      <a:avLst/>
+                    </a:prstGeom>
+                    <a:noFill/>
+                    <a:ln>
+                      <a:noFill/>
+                    </a:ln>
+                  </pic:spPr>
+                </pic:pic>
+              </a:graphicData>
+            </a:graphic>
+          </wp:inline>
+        </w:drawing>
+      </w:r>
+    </w:p>
+    <w:p>
+      <w:pPr>
+        <w:numPr>
+          <w:ilvl w:val="3"/>
+          <w:numId w:val="1"/>
+        </w:numPr>
+        <w:spacing w:line="360" w:lineRule="auto"/>
+        <w:ind w:left="1680" w:leftChars="0" w:hanging="420" w:firstLineChars="0"/>
+        <w:rPr>
+          <w:rFonts w:hint="default" w:ascii="Bodoni MT" w:hAnsi="Bodoni MT" w:cs="Bodoni MT"/>
+          <w:b w:val="0"/>
+          <w:bCs w:val="0"/>
+          <w:sz w:val="22"/>
+          <w:szCs w:val="22"/>
+          <w:lang w:val="en-US"/>
+        </w:rPr>
+      </w:pPr>
+    </w:p>
+    <w:p>
+      <w:pPr>
+        <w:numPr>
+          <w:ilvl w:val="1"/>
+          <w:numId w:val="1"/>
+        </w:numPr>
+        <w:spacing w:line="360" w:lineRule="auto"/>
+        <w:ind w:left="840" w:leftChars="0" w:hanging="420" w:firstLineChars="0"/>
+        <w:rPr>
+          <w:rFonts w:hint="default" w:ascii="Bodoni MT" w:hAnsi="Bodoni MT" w:cs="Bodoni MT"/>
+          <w:b w:val="0"/>
+          <w:bCs w:val="0"/>
+          <w:sz w:val="22"/>
+          <w:szCs w:val="22"/>
+          <w:lang w:val="en-US"/>
+        </w:rPr>
+      </w:pPr>
+      <w:r>
+        <w:rPr>
+          <w:rFonts w:hint="default" w:ascii="Bodoni MT" w:hAnsi="Bodoni MT" w:cs="Bodoni MT"/>
+          <w:b w:val="0"/>
+          <w:bCs w:val="0"/>
+          <w:sz w:val="22"/>
+          <w:szCs w:val="22"/>
+          <w:lang w:val="en-IN"/>
+        </w:rPr>
+        <w:t>Create one volume clicking on the “Create Volume” button in the Volume page.</w:t>
+      </w:r>
+    </w:p>
+    <w:p>
+      <w:pPr>
+        <w:numPr>
+          <w:ilvl w:val="2"/>
+          <w:numId w:val="1"/>
+        </w:numPr>
+        <w:spacing w:line="360" w:lineRule="auto"/>
+        <w:ind w:left="1260" w:leftChars="0" w:hanging="420" w:firstLineChars="0"/>
+        <w:rPr>
+          <w:rFonts w:hint="default" w:ascii="Bodoni MT" w:hAnsi="Bodoni MT" w:cs="Bodoni MT"/>
+          <w:b w:val="0"/>
+          <w:bCs w:val="0"/>
+          <w:sz w:val="22"/>
+          <w:szCs w:val="22"/>
+          <w:lang w:val="en-US"/>
+        </w:rPr>
+      </w:pPr>
+      <w:r>
+        <w:rPr>
+          <w:rFonts w:hint="default" w:ascii="Bodoni MT" w:hAnsi="Bodoni MT" w:cs="Bodoni MT"/>
+          <w:b w:val="0"/>
+          <w:bCs w:val="0"/>
+          <w:sz w:val="22"/>
+          <w:szCs w:val="22"/>
+          <w:lang w:val="en-IN"/>
+        </w:rPr>
+        <w:t>Make sure you select the same AZ as of the EC2 instance.</w:t>
+      </w:r>
+    </w:p>
+    <w:p>
+      <w:pPr>
+        <w:numPr>
+          <w:ilvl w:val="2"/>
+          <w:numId w:val="1"/>
+        </w:numPr>
+        <w:spacing w:line="360" w:lineRule="auto"/>
+        <w:ind w:left="1260" w:leftChars="0" w:hanging="420" w:firstLineChars="0"/>
+        <w:rPr>
+          <w:rFonts w:hint="default" w:ascii="Bodoni MT" w:hAnsi="Bodoni MT" w:cs="Bodoni MT"/>
+          <w:b w:val="0"/>
+          <w:bCs w:val="0"/>
+          <w:sz w:val="22"/>
+          <w:szCs w:val="22"/>
+          <w:lang w:val="en-US"/>
+        </w:rPr>
+      </w:pPr>
+      <w:r>
+        <w:rPr>
+          <w:rFonts w:hint="default" w:ascii="Bodoni MT" w:hAnsi="Bodoni MT" w:cs="Bodoni MT"/>
+          <w:b w:val="0"/>
+          <w:bCs w:val="0"/>
+          <w:sz w:val="22"/>
+          <w:szCs w:val="22"/>
+          <w:lang w:val="en-IN"/>
+        </w:rPr>
+        <w:t>(In free tier, EBS can be at most 30gb. Otherwise you’ll be charged)</w:t>
+      </w:r>
+    </w:p>
+    <w:p>
+      <w:pPr>
+        <w:numPr>
+          <w:ilvl w:val="1"/>
+          <w:numId w:val="1"/>
+        </w:numPr>
+        <w:spacing w:line="360" w:lineRule="auto"/>
+        <w:ind w:left="840" w:leftChars="0" w:hanging="420" w:firstLineChars="0"/>
+        <w:rPr>
+          <w:rFonts w:hint="default" w:ascii="Bodoni MT" w:hAnsi="Bodoni MT" w:cs="Bodoni MT"/>
+          <w:b w:val="0"/>
+          <w:bCs w:val="0"/>
+          <w:sz w:val="22"/>
+          <w:szCs w:val="22"/>
+          <w:highlight w:val="yellow"/>
+          <w:lang w:val="en-US"/>
+        </w:rPr>
+      </w:pPr>
+      <w:r>
+        <w:rPr>
+          <w:rFonts w:hint="default" w:ascii="Bodoni MT" w:hAnsi="Bodoni MT" w:cs="Bodoni MT"/>
+          <w:b w:val="0"/>
+          <w:bCs w:val="0"/>
+          <w:sz w:val="22"/>
+          <w:szCs w:val="22"/>
+          <w:highlight w:val="yellow"/>
+          <w:lang w:val="en-IN"/>
+        </w:rPr>
+        <w:t>Select the checkbox on the left of the newly created volume =&gt; action =&gt; Attach Volume   (To attach the volume to the EC2 instance)</w:t>
+      </w:r>
+    </w:p>
+    <w:p>
+      <w:pPr>
+        <w:numPr>
+          <w:ilvl w:val="2"/>
+          <w:numId w:val="1"/>
+        </w:numPr>
+        <w:spacing w:line="360" w:lineRule="auto"/>
+        <w:ind w:left="1260" w:leftChars="0" w:hanging="420" w:firstLineChars="0"/>
+        <w:rPr>
+          <w:rFonts w:hint="default" w:ascii="Bodoni MT" w:hAnsi="Bodoni MT" w:cs="Bodoni MT"/>
+          <w:b w:val="0"/>
+          <w:bCs w:val="0"/>
+          <w:sz w:val="22"/>
+          <w:szCs w:val="22"/>
+          <w:lang w:val="en-US"/>
+        </w:rPr>
+      </w:pPr>
+      <w:r>
+        <w:rPr>
+          <w:rFonts w:hint="default" w:ascii="Bodoni MT" w:hAnsi="Bodoni MT" w:cs="Bodoni MT"/>
+          <w:sz w:val="22"/>
+          <w:szCs w:val="22"/>
+        </w:rPr>
+        <w:drawing>
+          <wp:inline distT="0" distB="0" distL="114300" distR="114300">
+            <wp:extent cx="2950210" cy="2245360"/>
+            <wp:effectExtent l="0" t="0" r="8890" b="2540"/>
+            <wp:docPr id="28" name="Picture 31"/>
+            <wp:cNvGraphicFramePr>
+              <a:graphicFrameLocks xmlns:a="http://schemas.openxmlformats.org/drawingml/2006/main" noChangeAspect="1"/>
+            </wp:cNvGraphicFramePr>
+            <a:graphic xmlns:a="http://schemas.openxmlformats.org/drawingml/2006/main">
+              <a:graphicData uri="http://schemas.openxmlformats.org/drawingml/2006/picture">
+                <pic:pic xmlns:pic="http://schemas.openxmlformats.org/drawingml/2006/picture">
+                  <pic:nvPicPr>
+                    <pic:cNvPr id="28" name="Picture 31"/>
+                    <pic:cNvPicPr>
+                      <a:picLocks noChangeAspect="1"/>
+                    </pic:cNvPicPr>
+                  </pic:nvPicPr>
+                  <pic:blipFill>
+                    <a:blip r:embed="rId30"/>
+                    <a:stretch>
+                      <a:fillRect/>
+                    </a:stretch>
+                  </pic:blipFill>
+                  <pic:spPr>
+                    <a:xfrm>
+                      <a:off x="0" y="0"/>
+                      <a:ext cx="2950210" cy="2245360"/>
+                    </a:xfrm>
+                    <a:prstGeom prst="rect">
+                      <a:avLst/>
+                    </a:prstGeom>
+                    <a:noFill/>
+                    <a:ln>
+                      <a:noFill/>
+                    </a:ln>
+                  </pic:spPr>
+                </pic:pic>
+              </a:graphicData>
+            </a:graphic>
+          </wp:inline>
+        </w:drawing>
+      </w:r>
+      <w:r>
+        <w:rPr>
+          <w:rFonts w:hint="default" w:ascii="Bodoni MT" w:hAnsi="Bodoni MT" w:cs="Bodoni MT"/>
+          <w:sz w:val="22"/>
+          <w:szCs w:val="22"/>
+          <w:lang w:val="en-IN"/>
+        </w:rPr>
+        <w:t>(highlighted part; after attaching the volume of 5gb)</w:t>
+      </w:r>
+    </w:p>
+    <w:p>
+      <w:pPr>
+        <w:numPr>
+          <w:ilvl w:val="2"/>
+          <w:numId w:val="1"/>
+        </w:numPr>
+        <w:spacing w:line="360" w:lineRule="auto"/>
+        <w:ind w:left="1260" w:leftChars="0" w:hanging="420" w:firstLineChars="0"/>
+        <w:rPr>
+          <w:rFonts w:hint="default" w:ascii="Bodoni MT" w:hAnsi="Bodoni MT" w:cs="Bodoni MT"/>
+          <w:b w:val="0"/>
+          <w:bCs w:val="0"/>
+          <w:sz w:val="22"/>
+          <w:szCs w:val="22"/>
+          <w:lang w:val="en-US"/>
+        </w:rPr>
+      </w:pPr>
+      <w:r>
+        <w:rPr>
+          <w:rFonts w:hint="default" w:ascii="Bodoni MT" w:hAnsi="Bodoni MT" w:cs="Bodoni MT"/>
+          <w:sz w:val="22"/>
+          <w:szCs w:val="22"/>
+          <w:lang w:val="en-IN"/>
+        </w:rPr>
+        <w:t xml:space="preserve">Now we’ll </w:t>
+      </w:r>
+      <w:r>
+        <w:rPr>
+          <w:rFonts w:hint="default" w:ascii="Bodoni MT" w:hAnsi="Bodoni MT" w:cs="Bodoni MT"/>
+          <w:b/>
+          <w:bCs/>
+          <w:sz w:val="22"/>
+          <w:szCs w:val="22"/>
+          <w:highlight w:val="yellow"/>
+          <w:lang w:val="en-IN"/>
+        </w:rPr>
+        <w:t>partition</w:t>
+      </w:r>
+      <w:r>
+        <w:rPr>
+          <w:rFonts w:hint="default" w:ascii="Bodoni MT" w:hAnsi="Bodoni MT" w:cs="Bodoni MT"/>
+          <w:b/>
+          <w:bCs/>
+          <w:sz w:val="22"/>
+          <w:szCs w:val="22"/>
+          <w:lang w:val="en-IN"/>
+        </w:rPr>
+        <w:t xml:space="preserve"> </w:t>
+      </w:r>
+      <w:r>
+        <w:rPr>
+          <w:rFonts w:hint="default" w:ascii="Bodoni MT" w:hAnsi="Bodoni MT" w:cs="Bodoni MT"/>
+          <w:sz w:val="22"/>
+          <w:szCs w:val="22"/>
+          <w:lang w:val="en-IN"/>
+        </w:rPr>
+        <w:t>these volume</w:t>
+      </w:r>
+    </w:p>
+    <w:p>
+      <w:pPr>
+        <w:numPr>
+          <w:ilvl w:val="1"/>
+          <w:numId w:val="1"/>
+        </w:numPr>
+        <w:spacing w:line="360" w:lineRule="auto"/>
+        <w:ind w:left="840" w:leftChars="0" w:hanging="420" w:firstLineChars="0"/>
+        <w:rPr>
+          <w:rFonts w:hint="default" w:ascii="Bodoni MT" w:hAnsi="Bodoni MT" w:cs="Bodoni MT"/>
+          <w:b/>
+          <w:bCs/>
+          <w:color w:val="FFFFFF" w:themeColor="background1"/>
+          <w:sz w:val="22"/>
+          <w:szCs w:val="22"/>
+          <w:highlight w:val="red"/>
+          <w:lang w:val="en-US"/>
+          <w14:textFill>
+            <w14:solidFill>
+              <w14:schemeClr w14:val="bg1"/>
+            </w14:solidFill>
+          </w14:textFill>
+        </w:rPr>
+      </w:pPr>
+      <w:r>
+        <w:rPr>
+          <w:rFonts w:hint="default" w:ascii="Bodoni MT" w:hAnsi="Bodoni MT" w:cs="Bodoni MT"/>
+          <w:b/>
+          <w:bCs/>
+          <w:color w:val="FFFFFF" w:themeColor="background1"/>
+          <w:sz w:val="22"/>
+          <w:szCs w:val="22"/>
+          <w:highlight w:val="red"/>
+          <w:lang w:val="en-IN"/>
+          <w14:textFill>
+            <w14:solidFill>
+              <w14:schemeClr w14:val="bg1"/>
+            </w14:solidFill>
+          </w14:textFill>
+        </w:rPr>
+        <w:t xml:space="preserve">NOTE:                                                                                                                              </w:t>
+      </w:r>
+    </w:p>
+    <w:p>
+      <w:pPr>
+        <w:numPr>
+          <w:ilvl w:val="2"/>
+          <w:numId w:val="1"/>
+        </w:numPr>
+        <w:spacing w:line="360" w:lineRule="auto"/>
+        <w:ind w:left="1260" w:leftChars="0" w:hanging="420" w:firstLineChars="0"/>
+        <w:rPr>
+          <w:rFonts w:hint="default" w:ascii="Bodoni MT" w:hAnsi="Bodoni MT" w:cs="Bodoni MT"/>
+          <w:b w:val="0"/>
+          <w:bCs w:val="0"/>
+          <w:sz w:val="22"/>
+          <w:szCs w:val="22"/>
+          <w:lang w:val="en-US"/>
+        </w:rPr>
+      </w:pPr>
+      <w:r>
+        <w:rPr>
+          <w:rFonts w:hint="default" w:ascii="Bodoni MT" w:hAnsi="Bodoni MT" w:cs="Bodoni MT"/>
+          <w:b w:val="0"/>
+          <w:bCs w:val="0"/>
+          <w:sz w:val="22"/>
+          <w:szCs w:val="22"/>
+          <w:lang w:val="en-IN"/>
+        </w:rPr>
+        <w:t>When you attach the EBS volume, it’ll not be mounted. A disk must have a filesystem to be mountable; even if you don’t partition it.</w:t>
+      </w:r>
+    </w:p>
+    <w:p>
+      <w:pPr>
+        <w:numPr>
+          <w:ilvl w:val="2"/>
+          <w:numId w:val="1"/>
+        </w:numPr>
+        <w:spacing w:line="360" w:lineRule="auto"/>
+        <w:ind w:left="1260" w:leftChars="0" w:hanging="420" w:firstLineChars="0"/>
+        <w:rPr>
+          <w:rFonts w:hint="default" w:ascii="Bodoni MT" w:hAnsi="Bodoni MT"/>
+          <w:b w:val="0"/>
+          <w:bCs w:val="0"/>
+          <w:sz w:val="22"/>
+          <w:szCs w:val="22"/>
+          <w:lang w:val="en-US"/>
+        </w:rPr>
+      </w:pPr>
+      <w:r>
+        <w:rPr>
+          <w:rFonts w:hint="default" w:ascii="Bodoni MT" w:hAnsi="Bodoni MT"/>
+          <w:b/>
+          <w:bCs/>
+          <w:sz w:val="22"/>
+          <w:szCs w:val="22"/>
+          <w:highlight w:val="yellow"/>
+          <w:lang w:val="en-IN"/>
+        </w:rPr>
+        <w:t>ANALOGY:</w:t>
+      </w:r>
+      <w:r>
+        <w:rPr>
+          <w:rFonts w:hint="default" w:ascii="Bodoni MT" w:hAnsi="Bodoni MT"/>
+          <w:b w:val="0"/>
+          <w:bCs w:val="0"/>
+          <w:sz w:val="22"/>
+          <w:szCs w:val="22"/>
+          <w:lang w:val="en-IN"/>
+        </w:rPr>
+        <w:t xml:space="preserve"> </w:t>
+      </w:r>
+      <w:r>
+        <w:rPr>
+          <w:rFonts w:hint="default" w:ascii="Bodoni MT" w:hAnsi="Bodoni MT"/>
+          <w:b w:val="0"/>
+          <w:bCs w:val="0"/>
+          <w:sz w:val="22"/>
+          <w:szCs w:val="22"/>
+          <w:lang w:val="en-US"/>
+        </w:rPr>
+        <w:t>Imagine buying a blank notebook — before writing, you draw lines and sections so it’s organized.</w:t>
+      </w:r>
+    </w:p>
+    <w:p>
+      <w:pPr>
+        <w:numPr>
+          <w:ilvl w:val="3"/>
+          <w:numId w:val="1"/>
+        </w:numPr>
+        <w:spacing w:line="360" w:lineRule="auto"/>
+        <w:ind w:left="1680" w:leftChars="0" w:hanging="420" w:firstLineChars="0"/>
+        <w:rPr>
+          <w:rFonts w:hint="default" w:ascii="Bodoni MT" w:hAnsi="Bodoni MT"/>
+          <w:b w:val="0"/>
+          <w:bCs w:val="0"/>
+          <w:sz w:val="22"/>
+          <w:szCs w:val="22"/>
+          <w:lang w:val="en-US"/>
+        </w:rPr>
+      </w:pPr>
+      <w:r>
+        <w:rPr>
+          <w:rFonts w:hint="default" w:ascii="Bodoni MT" w:hAnsi="Bodoni MT"/>
+          <w:b w:val="0"/>
+          <w:bCs w:val="0"/>
+          <w:sz w:val="22"/>
+          <w:szCs w:val="22"/>
+          <w:lang w:val="en-US"/>
+        </w:rPr>
+        <w:t>The disk = blank notebook</w:t>
+      </w:r>
+    </w:p>
+    <w:p>
+      <w:pPr>
+        <w:numPr>
+          <w:ilvl w:val="3"/>
+          <w:numId w:val="1"/>
+        </w:numPr>
+        <w:spacing w:line="360" w:lineRule="auto"/>
+        <w:ind w:left="1680" w:leftChars="0" w:hanging="420" w:firstLineChars="0"/>
+        <w:rPr>
+          <w:rFonts w:hint="default" w:ascii="Bodoni MT" w:hAnsi="Bodoni MT" w:cs="Bodoni MT"/>
+          <w:b w:val="0"/>
+          <w:bCs w:val="0"/>
+          <w:sz w:val="22"/>
+          <w:szCs w:val="22"/>
+          <w:lang w:val="en-US"/>
+        </w:rPr>
+      </w:pPr>
+      <w:r>
+        <w:rPr>
+          <w:rFonts w:hint="default" w:ascii="Bodoni MT" w:hAnsi="Bodoni MT"/>
+          <w:b w:val="0"/>
+          <w:bCs w:val="0"/>
+          <w:sz w:val="22"/>
+          <w:szCs w:val="22"/>
+          <w:lang w:val="en-US"/>
+        </w:rPr>
+        <w:t>The file system = lined pages (rules for storing and reading files)</w:t>
+      </w:r>
+    </w:p>
+    <w:p>
+      <w:pPr>
+        <w:numPr>
+          <w:ilvl w:val="2"/>
+          <w:numId w:val="1"/>
+        </w:numPr>
+        <w:spacing w:line="360" w:lineRule="auto"/>
+        <w:ind w:left="1260" w:leftChars="0" w:hanging="420" w:firstLineChars="0"/>
+        <w:rPr>
+          <w:rFonts w:hint="default" w:ascii="Bodoni MT" w:hAnsi="Bodoni MT" w:cs="Bodoni MT"/>
+          <w:b w:val="0"/>
+          <w:bCs w:val="0"/>
+          <w:sz w:val="22"/>
+          <w:szCs w:val="22"/>
+          <w:lang w:val="en-US"/>
+        </w:rPr>
+      </w:pPr>
+      <w:r>
+        <w:rPr>
+          <w:rFonts w:hint="default" w:ascii="Bodoni MT" w:hAnsi="Bodoni MT"/>
+          <w:b/>
+          <w:bCs/>
+          <w:sz w:val="22"/>
+          <w:szCs w:val="22"/>
+          <w:highlight w:val="yellow"/>
+          <w:lang w:val="en-IN"/>
+        </w:rPr>
+        <w:t>df -h</w:t>
+      </w:r>
+      <w:r>
+        <w:rPr>
+          <w:rFonts w:hint="default" w:ascii="Bodoni MT" w:hAnsi="Bodoni MT"/>
+          <w:b w:val="0"/>
+          <w:bCs w:val="0"/>
+          <w:sz w:val="22"/>
+          <w:szCs w:val="22"/>
+          <w:lang w:val="en-IN"/>
+        </w:rPr>
+        <w:t xml:space="preserve"> shows the mounted directory only after the disc is formatted with the file system.</w:t>
+      </w:r>
+    </w:p>
+    <w:p>
+      <w:pPr>
+        <w:numPr>
+          <w:ilvl w:val="2"/>
+          <w:numId w:val="1"/>
+        </w:numPr>
+        <w:spacing w:line="360" w:lineRule="auto"/>
+        <w:ind w:left="1260" w:leftChars="0" w:hanging="420" w:firstLineChars="0"/>
+        <w:rPr>
+          <w:rFonts w:hint="default" w:ascii="Bodoni MT" w:hAnsi="Bodoni MT" w:cs="Bodoni MT"/>
+          <w:b w:val="0"/>
+          <w:bCs w:val="0"/>
+          <w:sz w:val="22"/>
+          <w:szCs w:val="22"/>
+          <w:lang w:val="en-US"/>
+        </w:rPr>
+      </w:pPr>
+      <w:r>
+        <w:rPr>
+          <w:rFonts w:hint="default" w:ascii="Bodoni MT" w:hAnsi="Bodoni MT" w:cs="Bodoni MT"/>
+          <w:b w:val="0"/>
+          <w:bCs w:val="0"/>
+          <w:sz w:val="22"/>
+          <w:szCs w:val="22"/>
+          <w:lang w:val="en-IN"/>
+        </w:rPr>
+        <w:t xml:space="preserve">So, Now you must be thinking if it the disc is not mounted till now, then why is that </w:t>
+      </w:r>
+      <w:r>
+        <w:rPr>
+          <w:rFonts w:hint="default" w:ascii="Bodoni MT" w:hAnsi="Bodoni MT" w:cs="Bodoni MT"/>
+          <w:b/>
+          <w:bCs/>
+          <w:sz w:val="22"/>
+          <w:szCs w:val="22"/>
+          <w:lang w:val="en-IN"/>
+        </w:rPr>
+        <w:t>/dev/xvdf</w:t>
+      </w:r>
+      <w:r>
+        <w:rPr>
+          <w:rFonts w:hint="default" w:ascii="Bodoni MT" w:hAnsi="Bodoni MT" w:cs="Bodoni MT"/>
+          <w:b w:val="0"/>
+          <w:bCs w:val="0"/>
+          <w:sz w:val="22"/>
+          <w:szCs w:val="22"/>
+          <w:lang w:val="en-IN"/>
+        </w:rPr>
+        <w:t xml:space="preserve"> being displayed. </w:t>
+      </w:r>
+    </w:p>
+    <w:p>
+      <w:pPr>
+        <w:numPr>
+          <w:ilvl w:val="3"/>
+          <w:numId w:val="1"/>
+        </w:numPr>
+        <w:spacing w:line="360" w:lineRule="auto"/>
+        <w:ind w:left="1680" w:leftChars="0" w:hanging="420" w:firstLineChars="0"/>
+        <w:rPr>
+          <w:rFonts w:hint="default" w:ascii="Bodoni MT" w:hAnsi="Bodoni MT" w:cs="Bodoni MT"/>
+          <w:b w:val="0"/>
+          <w:bCs w:val="0"/>
+          <w:sz w:val="22"/>
+          <w:szCs w:val="22"/>
+          <w:lang w:val="en-US"/>
+        </w:rPr>
+      </w:pPr>
+      <w:r>
+        <w:rPr>
+          <w:rFonts w:hint="default" w:ascii="Bodoni MT" w:hAnsi="Bodoni MT" w:cs="Bodoni MT"/>
+          <w:b w:val="0"/>
+          <w:bCs w:val="0"/>
+          <w:sz w:val="22"/>
+          <w:szCs w:val="22"/>
+          <w:lang w:val="en-IN"/>
+        </w:rPr>
+        <w:t>That’s not a directory, that’s a device.</w:t>
+      </w:r>
+    </w:p>
+    <w:p>
+      <w:pPr>
+        <w:numPr>
+          <w:ilvl w:val="3"/>
+          <w:numId w:val="1"/>
+        </w:numPr>
+        <w:spacing w:line="360" w:lineRule="auto"/>
+        <w:ind w:left="1680" w:leftChars="0" w:hanging="420" w:firstLineChars="0"/>
+        <w:rPr>
+          <w:rFonts w:hint="default" w:ascii="Bodoni MT" w:hAnsi="Bodoni MT" w:cs="Bodoni MT"/>
+          <w:b w:val="0"/>
+          <w:bCs w:val="0"/>
+          <w:sz w:val="22"/>
+          <w:szCs w:val="22"/>
+          <w:lang w:val="en-US"/>
+        </w:rPr>
+      </w:pPr>
+      <w:r>
+        <w:rPr>
+          <w:rFonts w:hint="default" w:ascii="Bodoni MT" w:hAnsi="Bodoni MT" w:cs="Bodoni MT"/>
+          <w:b w:val="0"/>
+          <w:bCs w:val="0"/>
+          <w:sz w:val="22"/>
+          <w:szCs w:val="22"/>
+          <w:lang w:val="en-IN"/>
+        </w:rPr>
+        <w:t>You need to mount it to “</w:t>
+      </w:r>
+      <w:r>
+        <w:rPr>
+          <w:rFonts w:hint="default" w:ascii="Bodoni MT" w:hAnsi="Bodoni MT" w:eastAsia="SimSun" w:cs="Bodoni MT"/>
+          <w:b/>
+          <w:bCs/>
+          <w:sz w:val="22"/>
+          <w:szCs w:val="22"/>
+        </w:rPr>
+        <w:t>/mnt/mydata</w:t>
+      </w:r>
+      <w:r>
+        <w:rPr>
+          <w:rFonts w:hint="default" w:ascii="Bodoni MT" w:hAnsi="Bodoni MT" w:eastAsia="SimSun" w:cs="Bodoni MT"/>
+          <w:sz w:val="22"/>
+          <w:szCs w:val="22"/>
+          <w:lang w:val="en-IN"/>
+        </w:rPr>
+        <w:t>”. not specifically this folder only, you are free to choose any folder to which the partition will be mounted.</w:t>
+      </w:r>
+    </w:p>
+    <w:p>
+      <w:pPr>
+        <w:numPr>
+          <w:ilvl w:val="2"/>
+          <w:numId w:val="1"/>
+        </w:numPr>
+        <w:spacing w:line="360" w:lineRule="auto"/>
+        <w:ind w:left="1260" w:leftChars="0" w:hanging="420" w:firstLineChars="0"/>
+        <w:rPr>
+          <w:rFonts w:hint="default" w:ascii="Bodoni MT" w:hAnsi="Bodoni MT" w:cs="Bodoni MT"/>
+          <w:b w:val="0"/>
+          <w:bCs w:val="0"/>
+          <w:sz w:val="22"/>
+          <w:szCs w:val="22"/>
+          <w:highlight w:val="red"/>
+          <w:lang w:val="en-US"/>
+        </w:rPr>
+      </w:pPr>
+      <w:r>
+        <w:rPr>
+          <w:rFonts w:hint="default" w:ascii="Bodoni MT" w:hAnsi="Bodoni MT"/>
+          <w:b w:val="0"/>
+          <w:bCs w:val="0"/>
+          <w:color w:val="FF0000"/>
+          <w:sz w:val="22"/>
+          <w:szCs w:val="22"/>
+          <w:highlight w:val="red"/>
+          <w:lang w:val="en-IN"/>
+        </w:rPr>
+        <w:t xml:space="preserve">               </w:t>
+      </w:r>
+      <w:r>
+        <w:rPr>
+          <w:rFonts w:hint="default" w:ascii="Bodoni MT" w:hAnsi="Bodoni MT"/>
+          <w:b w:val="0"/>
+          <w:bCs w:val="0"/>
+          <w:sz w:val="22"/>
+          <w:szCs w:val="22"/>
+          <w:highlight w:val="red"/>
+          <w:lang w:val="en-IN"/>
+        </w:rPr>
+        <w:t xml:space="preserve">                                                                                                                  </w:t>
+      </w:r>
+    </w:p>
+    <w:p>
+      <w:pPr>
+        <w:numPr>
+          <w:ilvl w:val="1"/>
+          <w:numId w:val="1"/>
+        </w:numPr>
+        <w:spacing w:line="360" w:lineRule="auto"/>
+        <w:ind w:left="840" w:leftChars="0" w:hanging="420" w:firstLineChars="0"/>
+        <w:rPr>
+          <w:rFonts w:hint="default" w:ascii="Bodoni MT" w:hAnsi="Bodoni MT" w:cs="Bodoni MT"/>
+          <w:b w:val="0"/>
+          <w:bCs w:val="0"/>
+          <w:sz w:val="22"/>
+          <w:szCs w:val="22"/>
+          <w:lang w:val="en-US"/>
+        </w:rPr>
+      </w:pPr>
+      <w:r>
+        <w:rPr>
+          <w:rFonts w:hint="default" w:ascii="Bodoni MT" w:hAnsi="Bodoni MT" w:cs="Bodoni MT"/>
+          <w:b/>
+          <w:bCs/>
+          <w:sz w:val="22"/>
+          <w:szCs w:val="22"/>
+          <w:lang w:val="en-IN"/>
+        </w:rPr>
+        <w:t>/dev/</w:t>
+      </w:r>
+      <w:r>
+        <w:rPr>
+          <w:rFonts w:hint="default" w:ascii="Bodoni MT" w:hAnsi="Bodoni MT" w:cs="Bodoni MT"/>
+          <w:b w:val="0"/>
+          <w:bCs w:val="0"/>
+          <w:sz w:val="22"/>
+          <w:szCs w:val="22"/>
+          <w:lang w:val="en-IN"/>
+        </w:rPr>
+        <w:t xml:space="preserve"> directory contains so many types of </w:t>
+      </w:r>
+      <w:r>
+        <w:rPr>
+          <w:rFonts w:hint="default" w:ascii="Bodoni MT" w:hAnsi="Bodoni MT" w:cs="Bodoni MT"/>
+          <w:b/>
+          <w:bCs/>
+          <w:sz w:val="22"/>
+          <w:szCs w:val="22"/>
+          <w:lang w:val="en-IN"/>
+        </w:rPr>
+        <w:t>devices</w:t>
+      </w:r>
+      <w:r>
+        <w:rPr>
+          <w:rFonts w:hint="default" w:ascii="Bodoni MT" w:hAnsi="Bodoni MT" w:cs="Bodoni MT"/>
+          <w:b w:val="0"/>
+          <w:bCs w:val="0"/>
+          <w:sz w:val="22"/>
+          <w:szCs w:val="22"/>
+          <w:lang w:val="en-IN"/>
+        </w:rPr>
+        <w:t>.</w:t>
+      </w:r>
+    </w:p>
+    <w:p>
+      <w:pPr>
+        <w:numPr>
+          <w:ilvl w:val="2"/>
+          <w:numId w:val="1"/>
+        </w:numPr>
+        <w:spacing w:line="360" w:lineRule="auto"/>
+        <w:ind w:left="1260" w:leftChars="0" w:hanging="420" w:firstLineChars="0"/>
+        <w:rPr>
+          <w:rFonts w:hint="default" w:ascii="Bodoni MT" w:hAnsi="Bodoni MT" w:cs="Bodoni MT"/>
+          <w:b w:val="0"/>
+          <w:bCs w:val="0"/>
+          <w:sz w:val="22"/>
+          <w:szCs w:val="22"/>
+          <w:lang w:val="en-US"/>
+        </w:rPr>
+      </w:pPr>
+      <w:r>
+        <w:rPr>
+          <w:rFonts w:hint="default" w:ascii="Bodoni MT" w:hAnsi="Bodoni MT" w:cs="Bodoni MT"/>
+          <w:b w:val="0"/>
+          <w:bCs w:val="0"/>
+          <w:sz w:val="22"/>
+          <w:szCs w:val="22"/>
+          <w:lang w:val="en-IN"/>
+        </w:rPr>
+        <w:t xml:space="preserve">Ex: </w:t>
+      </w:r>
+    </w:p>
+    <w:p>
+      <w:pPr>
+        <w:numPr>
+          <w:ilvl w:val="3"/>
+          <w:numId w:val="1"/>
+        </w:numPr>
+        <w:spacing w:line="360" w:lineRule="auto"/>
+        <w:ind w:left="1680" w:leftChars="0" w:hanging="420" w:firstLineChars="0"/>
+        <w:rPr>
+          <w:rFonts w:hint="default" w:ascii="Bodoni MT" w:hAnsi="Bodoni MT" w:cs="Bodoni MT"/>
+          <w:b w:val="0"/>
+          <w:bCs w:val="0"/>
+          <w:sz w:val="22"/>
+          <w:szCs w:val="22"/>
+          <w:lang w:val="en-US"/>
+        </w:rPr>
+      </w:pPr>
+      <w:r>
+        <w:rPr>
+          <w:rFonts w:hint="default" w:ascii="Bodoni MT" w:hAnsi="Bodoni MT" w:cs="Bodoni MT"/>
+          <w:b/>
+          <w:bCs/>
+          <w:sz w:val="22"/>
+          <w:szCs w:val="22"/>
+          <w:lang w:val="en-IN"/>
+        </w:rPr>
+        <w:t>/dev/sda</w:t>
+      </w:r>
+      <w:r>
+        <w:rPr>
+          <w:rFonts w:hint="default" w:ascii="Bodoni MT" w:hAnsi="Bodoni MT" w:cs="Bodoni MT"/>
+          <w:b w:val="0"/>
+          <w:bCs w:val="0"/>
+          <w:sz w:val="22"/>
+          <w:szCs w:val="22"/>
+          <w:lang w:val="en-IN"/>
+        </w:rPr>
+        <w:t xml:space="preserve"> : Hard drives</w:t>
+      </w:r>
+    </w:p>
+    <w:p>
+      <w:pPr>
+        <w:numPr>
+          <w:ilvl w:val="3"/>
+          <w:numId w:val="1"/>
+        </w:numPr>
+        <w:spacing w:line="360" w:lineRule="auto"/>
+        <w:ind w:left="1680" w:leftChars="0" w:hanging="420" w:firstLineChars="0"/>
+        <w:rPr>
+          <w:rFonts w:hint="default" w:ascii="Bodoni MT" w:hAnsi="Bodoni MT" w:cs="Bodoni MT"/>
+          <w:b w:val="0"/>
+          <w:bCs w:val="0"/>
+          <w:sz w:val="22"/>
+          <w:szCs w:val="22"/>
+          <w:lang w:val="en-US"/>
+        </w:rPr>
+      </w:pPr>
+      <w:r>
+        <w:rPr>
+          <w:rFonts w:hint="default" w:ascii="Bodoni MT" w:hAnsi="Bodoni MT" w:cs="Bodoni MT"/>
+          <w:b/>
+          <w:bCs/>
+          <w:sz w:val="22"/>
+          <w:szCs w:val="22"/>
+          <w:lang w:val="en-IN"/>
+        </w:rPr>
+        <w:t>/dev/xvda</w:t>
+      </w:r>
+      <w:r>
+        <w:rPr>
+          <w:rFonts w:hint="default" w:ascii="Bodoni MT" w:hAnsi="Bodoni MT" w:cs="Bodoni MT"/>
+          <w:b w:val="0"/>
+          <w:bCs w:val="0"/>
+          <w:sz w:val="22"/>
+          <w:szCs w:val="22"/>
+          <w:lang w:val="en-IN"/>
+        </w:rPr>
+        <w:t xml:space="preserve"> : Root EBS volumes</w:t>
+      </w:r>
+    </w:p>
+    <w:p>
+      <w:pPr>
+        <w:numPr>
+          <w:ilvl w:val="3"/>
+          <w:numId w:val="1"/>
+        </w:numPr>
+        <w:spacing w:line="360" w:lineRule="auto"/>
+        <w:ind w:left="1680" w:leftChars="0" w:hanging="420" w:firstLineChars="0"/>
+        <w:rPr>
+          <w:rFonts w:hint="default" w:ascii="Bodoni MT" w:hAnsi="Bodoni MT" w:cs="Bodoni MT"/>
+          <w:b w:val="0"/>
+          <w:bCs w:val="0"/>
+          <w:sz w:val="22"/>
+          <w:szCs w:val="22"/>
+          <w:lang w:val="en-US"/>
+        </w:rPr>
+      </w:pPr>
+      <w:r>
+        <w:rPr>
+          <w:rFonts w:hint="default" w:ascii="Bodoni MT" w:hAnsi="Bodoni MT" w:cs="Bodoni MT"/>
+          <w:b/>
+          <w:bCs/>
+          <w:sz w:val="22"/>
+          <w:szCs w:val="22"/>
+          <w:lang w:val="en-IN"/>
+        </w:rPr>
+        <w:t xml:space="preserve">/dev/xvdf </w:t>
+      </w:r>
+      <w:r>
+        <w:rPr>
+          <w:rFonts w:hint="default" w:ascii="Bodoni MT" w:hAnsi="Bodoni MT" w:cs="Bodoni MT"/>
+          <w:b w:val="0"/>
+          <w:bCs w:val="0"/>
+          <w:sz w:val="22"/>
+          <w:szCs w:val="22"/>
+          <w:lang w:val="en-IN"/>
+        </w:rPr>
+        <w:t>: Extra EBS volumes</w:t>
+      </w:r>
+    </w:p>
+    <w:p>
+      <w:pPr>
+        <w:numPr>
+          <w:ilvl w:val="1"/>
+          <w:numId w:val="1"/>
+        </w:numPr>
+        <w:spacing w:line="360" w:lineRule="auto"/>
+        <w:ind w:left="840" w:leftChars="0" w:hanging="420" w:firstLineChars="0"/>
+        <w:rPr>
+          <w:rFonts w:hint="default" w:ascii="Bodoni MT" w:hAnsi="Bodoni MT" w:cs="Bodoni MT"/>
+          <w:b w:val="0"/>
+          <w:bCs w:val="0"/>
+          <w:sz w:val="22"/>
+          <w:szCs w:val="22"/>
+          <w:lang w:val="en-US"/>
+        </w:rPr>
+      </w:pPr>
+      <w:r>
+        <w:rPr>
+          <w:rFonts w:hint="default" w:ascii="Bodoni MT" w:hAnsi="Bodoni MT" w:cs="Bodoni MT"/>
+          <w:b/>
+          <w:bCs/>
+          <w:sz w:val="22"/>
+          <w:szCs w:val="22"/>
+          <w:highlight w:val="cyan"/>
+          <w:lang w:val="en-IN"/>
+        </w:rPr>
+        <w:t>fdisk</w:t>
+      </w:r>
+      <w:r>
+        <w:rPr>
+          <w:rFonts w:hint="default" w:ascii="Bodoni MT" w:hAnsi="Bodoni MT" w:cs="Bodoni MT"/>
+          <w:b/>
+          <w:bCs/>
+          <w:sz w:val="22"/>
+          <w:szCs w:val="22"/>
+          <w:lang w:val="en-IN"/>
+        </w:rPr>
+        <w:t xml:space="preserve"> </w:t>
+      </w:r>
+      <w:r>
+        <w:rPr>
+          <w:rFonts w:hint="default" w:ascii="Bodoni MT" w:hAnsi="Bodoni MT" w:cs="Bodoni MT"/>
+          <w:b/>
+          <w:bCs/>
+          <w:sz w:val="22"/>
+          <w:szCs w:val="22"/>
+          <w:highlight w:val="yellow"/>
+          <w:lang w:val="en-IN"/>
+        </w:rPr>
+        <w:t>/dev/xvdf</w:t>
+      </w:r>
+      <w:r>
+        <w:rPr>
+          <w:rFonts w:hint="default" w:ascii="Bodoni MT" w:hAnsi="Bodoni MT" w:cs="Bodoni MT"/>
+          <w:b/>
+          <w:bCs/>
+          <w:sz w:val="22"/>
+          <w:szCs w:val="22"/>
+          <w:lang w:val="en-IN"/>
+        </w:rPr>
+        <w:t xml:space="preserve"> </w:t>
+      </w:r>
+      <w:r>
+        <w:rPr>
+          <w:rFonts w:hint="default" w:ascii="Bodoni MT" w:hAnsi="Bodoni MT" w:cs="Bodoni MT"/>
+          <w:b w:val="0"/>
+          <w:bCs w:val="0"/>
+          <w:sz w:val="22"/>
+          <w:szCs w:val="22"/>
+          <w:lang w:val="en-IN"/>
+        </w:rPr>
+        <w:t xml:space="preserve">   : to perform many things. I am doing for partitioning.</w:t>
+      </w:r>
+    </w:p>
+    <w:p>
+      <w:pPr>
+        <w:numPr>
+          <w:ilvl w:val="2"/>
+          <w:numId w:val="1"/>
+        </w:numPr>
+        <w:spacing w:line="360" w:lineRule="auto"/>
+        <w:ind w:left="1260" w:leftChars="0" w:hanging="420" w:firstLineChars="0"/>
+        <w:rPr>
+          <w:rFonts w:hint="default" w:ascii="Bodoni MT" w:hAnsi="Bodoni MT" w:cs="Bodoni MT"/>
+          <w:b w:val="0"/>
+          <w:bCs w:val="0"/>
+          <w:sz w:val="22"/>
+          <w:szCs w:val="22"/>
+          <w:lang w:val="en-US"/>
+        </w:rPr>
+      </w:pPr>
+      <w:r>
+        <w:rPr>
+          <w:rFonts w:hint="default" w:ascii="Bodoni MT" w:hAnsi="Bodoni MT" w:cs="Bodoni MT"/>
+          <w:b w:val="0"/>
+          <w:bCs w:val="0"/>
+          <w:sz w:val="22"/>
+          <w:szCs w:val="22"/>
+          <w:lang w:val="en-IN"/>
+        </w:rPr>
+        <w:t xml:space="preserve">If you skip the </w:t>
+      </w:r>
+      <w:r>
+        <w:rPr>
+          <w:rFonts w:hint="default" w:ascii="Bodoni MT" w:hAnsi="Bodoni MT" w:cs="Bodoni MT"/>
+          <w:b/>
+          <w:bCs/>
+          <w:sz w:val="22"/>
+          <w:szCs w:val="22"/>
+          <w:lang w:val="en-IN"/>
+        </w:rPr>
+        <w:t xml:space="preserve">FIRST </w:t>
+      </w:r>
+      <w:r>
+        <w:rPr>
+          <w:rFonts w:hint="default" w:ascii="Bodoni MT" w:hAnsi="Bodoni MT" w:cs="Bodoni MT"/>
+          <w:b w:val="0"/>
+          <w:bCs w:val="0"/>
+          <w:sz w:val="22"/>
+          <w:szCs w:val="22"/>
+          <w:lang w:val="en-IN"/>
+        </w:rPr>
+        <w:t xml:space="preserve">&amp; </w:t>
+      </w:r>
+      <w:r>
+        <w:rPr>
+          <w:rFonts w:hint="default" w:ascii="Bodoni MT" w:hAnsi="Bodoni MT" w:cs="Bodoni MT"/>
+          <w:b/>
+          <w:bCs/>
+          <w:sz w:val="22"/>
+          <w:szCs w:val="22"/>
+          <w:lang w:val="en-IN"/>
+        </w:rPr>
+        <w:t xml:space="preserve">LAST sector </w:t>
+      </w:r>
+      <w:r>
+        <w:rPr>
+          <w:rFonts w:hint="default" w:ascii="Bodoni MT" w:hAnsi="Bodoni MT" w:cs="Bodoni MT"/>
+          <w:b w:val="0"/>
+          <w:bCs w:val="0"/>
+          <w:sz w:val="22"/>
+          <w:szCs w:val="22"/>
+          <w:lang w:val="en-IN"/>
+        </w:rPr>
+        <w:t xml:space="preserve">with its default value while creating partition, it’ll create only </w:t>
+      </w:r>
+      <w:r>
+        <w:rPr>
+          <w:rFonts w:hint="default" w:ascii="Bodoni MT" w:hAnsi="Bodoni MT" w:cs="Bodoni MT"/>
+          <w:b/>
+          <w:bCs/>
+          <w:sz w:val="22"/>
+          <w:szCs w:val="22"/>
+          <w:lang w:val="en-IN"/>
+        </w:rPr>
+        <w:t>ONE</w:t>
+      </w:r>
+      <w:r>
+        <w:rPr>
+          <w:rFonts w:hint="default" w:ascii="Bodoni MT" w:hAnsi="Bodoni MT" w:cs="Bodoni MT"/>
+          <w:b w:val="0"/>
+          <w:bCs w:val="0"/>
+          <w:sz w:val="22"/>
+          <w:szCs w:val="22"/>
+          <w:lang w:val="en-IN"/>
+        </w:rPr>
+        <w:t xml:space="preserve"> partition taking whole disc size.</w:t>
+      </w:r>
+    </w:p>
+    <w:p>
+      <w:pPr>
+        <w:numPr>
+          <w:ilvl w:val="2"/>
+          <w:numId w:val="1"/>
+        </w:numPr>
+        <w:spacing w:line="360" w:lineRule="auto"/>
+        <w:ind w:left="1260" w:leftChars="0" w:hanging="420" w:firstLineChars="0"/>
+        <w:rPr>
+          <w:rFonts w:hint="default" w:ascii="Bodoni MT" w:hAnsi="Bodoni MT" w:cs="Bodoni MT"/>
+          <w:b w:val="0"/>
+          <w:bCs w:val="0"/>
+          <w:sz w:val="22"/>
+          <w:szCs w:val="22"/>
+          <w:lang w:val="en-US"/>
+        </w:rPr>
+      </w:pPr>
+      <w:r>
+        <w:rPr>
+          <w:rFonts w:hint="default" w:ascii="Bodoni MT" w:hAnsi="Bodoni MT" w:cs="Bodoni MT"/>
+          <w:b w:val="0"/>
+          <w:bCs w:val="0"/>
+          <w:sz w:val="22"/>
+          <w:szCs w:val="22"/>
+          <w:lang w:val="en-IN"/>
+        </w:rPr>
+        <w:t xml:space="preserve">Now, one partition is created. You can see this using </w:t>
+      </w:r>
+      <w:r>
+        <w:rPr>
+          <w:rFonts w:hint="default" w:ascii="Bodoni MT" w:hAnsi="Bodoni MT" w:cs="Bodoni MT"/>
+          <w:b/>
+          <w:bCs/>
+          <w:sz w:val="22"/>
+          <w:szCs w:val="22"/>
+          <w:lang w:val="en-IN"/>
+        </w:rPr>
+        <w:t>fdisk -l</w:t>
+      </w:r>
+      <w:r>
+        <w:rPr>
+          <w:rFonts w:hint="default" w:ascii="Bodoni MT" w:hAnsi="Bodoni MT" w:cs="Bodoni MT"/>
+          <w:b w:val="0"/>
+          <w:bCs w:val="0"/>
+          <w:sz w:val="22"/>
+          <w:szCs w:val="22"/>
+          <w:lang w:val="en-IN"/>
+        </w:rPr>
+        <w:t>.</w:t>
+      </w:r>
+    </w:p>
+    <w:p>
+      <w:pPr>
+        <w:numPr>
+          <w:ilvl w:val="3"/>
+          <w:numId w:val="1"/>
+        </w:numPr>
+        <w:spacing w:line="360" w:lineRule="auto"/>
+        <w:ind w:left="1680" w:leftChars="0" w:hanging="420" w:firstLineChars="0"/>
+        <w:rPr>
+          <w:rFonts w:hint="default" w:ascii="Bodoni MT" w:hAnsi="Bodoni MT" w:cs="Bodoni MT"/>
+          <w:b w:val="0"/>
+          <w:bCs w:val="0"/>
+          <w:sz w:val="22"/>
+          <w:szCs w:val="22"/>
+          <w:lang w:val="en-US"/>
+        </w:rPr>
+      </w:pPr>
+      <w:r>
+        <w:drawing>
+          <wp:inline distT="0" distB="0" distL="114300" distR="114300">
+            <wp:extent cx="2360930" cy="2223135"/>
+            <wp:effectExtent l="0" t="0" r="1270" b="12065"/>
+            <wp:docPr id="32" name="Picture 35"/>
+            <wp:cNvGraphicFramePr>
+              <a:graphicFrameLocks xmlns:a="http://schemas.openxmlformats.org/drawingml/2006/main" noChangeAspect="1"/>
+            </wp:cNvGraphicFramePr>
+            <a:graphic xmlns:a="http://schemas.openxmlformats.org/drawingml/2006/main">
+              <a:graphicData uri="http://schemas.openxmlformats.org/drawingml/2006/picture">
+                <pic:pic xmlns:pic="http://schemas.openxmlformats.org/drawingml/2006/picture">
+                  <pic:nvPicPr>
+                    <pic:cNvPr id="32" name="Picture 35"/>
+                    <pic:cNvPicPr>
+                      <a:picLocks noChangeAspect="1"/>
+                    </pic:cNvPicPr>
+                  </pic:nvPicPr>
+                  <pic:blipFill>
+                    <a:blip r:embed="rId31"/>
+                    <a:stretch>
+                      <a:fillRect/>
+                    </a:stretch>
+                  </pic:blipFill>
+                  <pic:spPr>
+                    <a:xfrm>
+                      <a:off x="0" y="0"/>
+                      <a:ext cx="2360930" cy="2223135"/>
+                    </a:xfrm>
+                    <a:prstGeom prst="rect">
+                      <a:avLst/>
+                    </a:prstGeom>
+                    <a:noFill/>
+                    <a:ln>
+                      <a:noFill/>
+                    </a:ln>
+                  </pic:spPr>
+                </pic:pic>
+              </a:graphicData>
+            </a:graphic>
+          </wp:inline>
+        </w:drawing>
+      </w:r>
+    </w:p>
+    <w:p>
+      <w:pPr>
+        <w:numPr>
+          <w:ilvl w:val="2"/>
+          <w:numId w:val="1"/>
+        </w:numPr>
+        <w:spacing w:line="360" w:lineRule="auto"/>
+        <w:ind w:left="1260" w:leftChars="0" w:hanging="420" w:firstLineChars="0"/>
+        <w:rPr>
+          <w:rFonts w:hint="default" w:ascii="Bodoni MT" w:hAnsi="Bodoni MT" w:cs="Bodoni MT"/>
+          <w:b w:val="0"/>
+          <w:bCs w:val="0"/>
+          <w:sz w:val="22"/>
+          <w:szCs w:val="22"/>
+          <w:lang w:val="en-US"/>
+        </w:rPr>
+      </w:pPr>
+      <w:r>
+        <w:rPr>
+          <w:rFonts w:hint="default" w:ascii="Bodoni MT" w:hAnsi="Bodoni MT" w:cs="Bodoni MT"/>
+          <w:b w:val="0"/>
+          <w:bCs w:val="0"/>
+          <w:sz w:val="22"/>
+          <w:szCs w:val="22"/>
+          <w:lang w:val="en-IN"/>
+        </w:rPr>
+        <w:t xml:space="preserve">But, now the partition is </w:t>
+      </w:r>
+      <w:r>
+        <w:rPr>
+          <w:rFonts w:hint="default" w:ascii="Bodoni MT" w:hAnsi="Bodoni MT" w:cs="Bodoni MT"/>
+          <w:b/>
+          <w:bCs/>
+          <w:sz w:val="22"/>
+          <w:szCs w:val="22"/>
+          <w:lang w:val="en-IN"/>
+        </w:rPr>
+        <w:t>raw</w:t>
+      </w:r>
+      <w:r>
+        <w:rPr>
+          <w:rFonts w:hint="default" w:ascii="Bodoni MT" w:hAnsi="Bodoni MT" w:cs="Bodoni MT"/>
+          <w:b w:val="0"/>
+          <w:bCs w:val="0"/>
+          <w:sz w:val="22"/>
+          <w:szCs w:val="22"/>
+          <w:lang w:val="en-IN"/>
+        </w:rPr>
+        <w:t>, is not having any filesystem within it. So, you need to add the filesystem.</w:t>
+      </w:r>
+    </w:p>
+    <w:p>
+      <w:pPr>
+        <w:numPr>
+          <w:ilvl w:val="2"/>
+          <w:numId w:val="1"/>
+        </w:numPr>
+        <w:spacing w:line="360" w:lineRule="auto"/>
+        <w:ind w:left="1260" w:leftChars="0" w:hanging="420" w:firstLineChars="0"/>
+        <w:rPr>
+          <w:rFonts w:hint="default" w:ascii="Bodoni MT" w:hAnsi="Bodoni MT" w:cs="Bodoni MT"/>
+          <w:b w:val="0"/>
+          <w:bCs w:val="0"/>
+          <w:sz w:val="22"/>
+          <w:szCs w:val="22"/>
+          <w:lang w:val="en-US"/>
+        </w:rPr>
+      </w:pPr>
+      <w:r>
+        <w:rPr>
+          <w:rFonts w:hint="default" w:ascii="Bodoni MT" w:hAnsi="Bodoni MT" w:cs="Bodoni MT"/>
+          <w:b w:val="0"/>
+          <w:bCs w:val="0"/>
+          <w:sz w:val="22"/>
+          <w:szCs w:val="22"/>
+          <w:lang w:val="en-IN"/>
+        </w:rPr>
+        <w:t xml:space="preserve">To add the filesystem, </w:t>
+      </w:r>
+      <w:r>
+        <w:rPr>
+          <w:rFonts w:hint="default" w:ascii="Bodoni MT" w:hAnsi="Bodoni MT" w:cs="Bodoni MT"/>
+          <w:b/>
+          <w:bCs/>
+          <w:sz w:val="22"/>
+          <w:szCs w:val="22"/>
+          <w:highlight w:val="cyan"/>
+          <w:lang w:val="en-IN"/>
+        </w:rPr>
+        <w:t>mkfs</w:t>
+      </w:r>
+      <w:r>
+        <w:rPr>
+          <w:rFonts w:hint="default" w:ascii="Bodoni MT" w:hAnsi="Bodoni MT" w:cs="Bodoni MT"/>
+          <w:b w:val="0"/>
+          <w:bCs w:val="0"/>
+          <w:sz w:val="22"/>
+          <w:szCs w:val="22"/>
+          <w:lang w:val="en-IN"/>
+        </w:rPr>
+        <w:t xml:space="preserve"> command is used.</w:t>
+      </w:r>
+    </w:p>
+    <w:p>
+      <w:pPr>
+        <w:numPr>
+          <w:ilvl w:val="2"/>
+          <w:numId w:val="1"/>
+        </w:numPr>
+        <w:spacing w:line="360" w:lineRule="auto"/>
+        <w:ind w:left="1260" w:leftChars="0" w:hanging="420" w:firstLineChars="0"/>
+        <w:rPr>
+          <w:rFonts w:hint="default" w:ascii="Bodoni MT" w:hAnsi="Bodoni MT" w:cs="Bodoni MT"/>
+          <w:b w:val="0"/>
+          <w:bCs w:val="0"/>
+          <w:sz w:val="22"/>
+          <w:szCs w:val="22"/>
+          <w:lang w:val="en-US"/>
+        </w:rPr>
+      </w:pPr>
+      <w:r>
+        <w:rPr>
+          <w:rFonts w:hint="default" w:ascii="Bodoni MT" w:hAnsi="Bodoni MT" w:cs="Bodoni MT"/>
+          <w:b w:val="0"/>
+          <w:bCs w:val="0"/>
+          <w:sz w:val="22"/>
+          <w:szCs w:val="22"/>
+          <w:lang w:val="en-IN"/>
+        </w:rPr>
+        <w:t xml:space="preserve">In Linux, mostly </w:t>
+      </w:r>
+      <w:r>
+        <w:rPr>
+          <w:rFonts w:hint="default" w:ascii="Bodoni MT" w:hAnsi="Bodoni MT" w:cs="Bodoni MT"/>
+          <w:b/>
+          <w:bCs/>
+          <w:sz w:val="22"/>
+          <w:szCs w:val="22"/>
+          <w:highlight w:val="yellow"/>
+          <w:lang w:val="en-IN"/>
+        </w:rPr>
+        <w:t>ext4</w:t>
+      </w:r>
+      <w:r>
+        <w:rPr>
+          <w:rFonts w:hint="default" w:ascii="Bodoni MT" w:hAnsi="Bodoni MT" w:cs="Bodoni MT"/>
+          <w:b w:val="0"/>
+          <w:bCs w:val="0"/>
+          <w:sz w:val="22"/>
+          <w:szCs w:val="22"/>
+          <w:lang w:val="en-IN"/>
+        </w:rPr>
+        <w:t xml:space="preserve"> filesystem is used.</w:t>
+      </w:r>
+    </w:p>
+    <w:p>
+      <w:pPr>
+        <w:numPr>
+          <w:ilvl w:val="4"/>
+          <w:numId w:val="1"/>
+        </w:numPr>
+        <w:spacing w:line="360" w:lineRule="auto"/>
+        <w:ind w:left="2100" w:leftChars="0" w:hanging="420" w:firstLineChars="0"/>
+        <w:rPr>
+          <w:rFonts w:hint="default" w:ascii="Bodoni MT" w:hAnsi="Bodoni MT" w:cs="Bodoni MT"/>
+          <w:b w:val="0"/>
+          <w:bCs w:val="0"/>
+          <w:sz w:val="22"/>
+          <w:szCs w:val="22"/>
+          <w:lang w:val="en-US"/>
+        </w:rPr>
+      </w:pPr>
+      <w:r>
+        <w:rPr>
+          <w:rFonts w:hint="default" w:ascii="Bodoni MT" w:hAnsi="Bodoni MT" w:cs="Bodoni MT"/>
+          <w:b/>
+          <w:bCs/>
+          <w:sz w:val="22"/>
+          <w:szCs w:val="22"/>
+          <w:highlight w:val="cyan"/>
+          <w:lang w:val="en-IN"/>
+        </w:rPr>
+        <w:t>mkfs.ext4</w:t>
+      </w:r>
+      <w:r>
+        <w:rPr>
+          <w:rFonts w:hint="default" w:ascii="Bodoni MT" w:hAnsi="Bodoni MT" w:cs="Bodoni MT"/>
+          <w:b/>
+          <w:bCs/>
+          <w:sz w:val="22"/>
+          <w:szCs w:val="22"/>
+          <w:lang w:val="en-IN"/>
+        </w:rPr>
+        <w:t xml:space="preserve"> </w:t>
+      </w:r>
+      <w:r>
+        <w:rPr>
+          <w:rFonts w:hint="default" w:ascii="Bodoni MT" w:hAnsi="Bodoni MT" w:cs="Bodoni MT"/>
+          <w:b/>
+          <w:bCs/>
+          <w:sz w:val="22"/>
+          <w:szCs w:val="22"/>
+          <w:highlight w:val="yellow"/>
+          <w:lang w:val="en-IN"/>
+        </w:rPr>
+        <w:t>/dev/xvdf1</w:t>
+      </w:r>
+      <w:r>
+        <w:rPr>
+          <w:rFonts w:hint="default" w:ascii="Bodoni MT" w:hAnsi="Bodoni MT" w:cs="Bodoni MT"/>
+          <w:b/>
+          <w:bCs/>
+          <w:sz w:val="22"/>
+          <w:szCs w:val="22"/>
+          <w:highlight w:val="none"/>
+          <w:lang w:val="en-IN"/>
+        </w:rPr>
+        <w:t xml:space="preserve">  </w:t>
+      </w:r>
+      <w:r>
+        <w:rPr>
+          <w:rFonts w:hint="default" w:ascii="Bodoni MT" w:hAnsi="Bodoni MT" w:cs="Bodoni MT"/>
+          <w:b w:val="0"/>
+          <w:bCs w:val="0"/>
+          <w:sz w:val="22"/>
+          <w:szCs w:val="22"/>
+          <w:highlight w:val="none"/>
+          <w:lang w:val="en-IN"/>
+        </w:rPr>
+        <w:t>(shorthand of</w:t>
+      </w:r>
+      <w:r>
+        <w:rPr>
+          <w:rFonts w:hint="default" w:ascii="Bodoni MT" w:hAnsi="Bodoni MT" w:cs="Bodoni MT"/>
+          <w:b w:val="0"/>
+          <w:bCs w:val="0"/>
+          <w:sz w:val="22"/>
+          <w:szCs w:val="22"/>
+          <w:highlight w:val="none"/>
+          <w:lang w:val="en-IN"/>
+        </w:rPr>
+        <w:t xml:space="preserve"> </w:t>
+      </w:r>
+      <w:r>
+        <w:rPr>
+          <w:rFonts w:hint="default" w:ascii="Bodoni MT" w:hAnsi="Bodoni MT" w:cs="Bodoni MT"/>
+          <w:b/>
+          <w:bCs/>
+          <w:sz w:val="22"/>
+          <w:szCs w:val="22"/>
+          <w:highlight w:val="yellow"/>
+          <w:lang w:val="en-IN"/>
+        </w:rPr>
+        <w:t>mkfs -t ext4 /dev/xvdf1</w:t>
+      </w:r>
+      <w:r>
+        <w:rPr>
+          <w:rFonts w:hint="default" w:ascii="Bodoni MT" w:hAnsi="Bodoni MT" w:cs="Bodoni MT"/>
+          <w:b w:val="0"/>
+          <w:bCs w:val="0"/>
+          <w:sz w:val="22"/>
+          <w:szCs w:val="22"/>
+          <w:highlight w:val="none"/>
+          <w:lang w:val="en-IN"/>
+        </w:rPr>
+        <w:t xml:space="preserve"> )</w:t>
+      </w:r>
+    </w:p>
+    <w:p>
+      <w:pPr>
+        <w:numPr>
+          <w:ilvl w:val="3"/>
+          <w:numId w:val="1"/>
+        </w:numPr>
+        <w:spacing w:line="360" w:lineRule="auto"/>
+        <w:ind w:left="1680" w:leftChars="0" w:hanging="420" w:firstLineChars="0"/>
+        <w:rPr>
+          <w:rFonts w:hint="default" w:ascii="Bodoni MT" w:hAnsi="Bodoni MT" w:cs="Bodoni MT"/>
+          <w:b w:val="0"/>
+          <w:bCs w:val="0"/>
+          <w:sz w:val="22"/>
+          <w:szCs w:val="22"/>
+          <w:lang w:val="en-US"/>
+        </w:rPr>
+      </w:pPr>
+      <w:r>
+        <w:rPr>
+          <w:rFonts w:hint="default" w:ascii="Bodoni MT" w:hAnsi="Bodoni MT" w:cs="Bodoni MT"/>
+          <w:b w:val="0"/>
+          <w:bCs w:val="0"/>
+          <w:sz w:val="22"/>
+          <w:szCs w:val="22"/>
+          <w:highlight w:val="none"/>
+          <w:lang w:val="en-IN"/>
+        </w:rPr>
+        <w:t xml:space="preserve">Here </w:t>
+      </w:r>
+      <w:r>
+        <w:rPr>
+          <w:rFonts w:hint="default" w:ascii="Bodoni MT" w:hAnsi="Bodoni MT" w:cs="Bodoni MT"/>
+          <w:b/>
+          <w:bCs/>
+          <w:sz w:val="22"/>
+          <w:szCs w:val="22"/>
+          <w:highlight w:val="yellow"/>
+          <w:lang w:val="en-IN"/>
+        </w:rPr>
+        <w:t>xvdfi</w:t>
+      </w:r>
+      <w:r>
+        <w:rPr>
+          <w:rFonts w:hint="default" w:ascii="Bodoni MT" w:hAnsi="Bodoni MT" w:cs="Bodoni MT"/>
+          <w:b w:val="0"/>
+          <w:bCs w:val="0"/>
+          <w:sz w:val="22"/>
+          <w:szCs w:val="22"/>
+          <w:highlight w:val="none"/>
+          <w:lang w:val="en-IN"/>
+        </w:rPr>
+        <w:t xml:space="preserve"> means </w:t>
+      </w:r>
+      <w:r>
+        <w:rPr>
+          <w:rFonts w:hint="default" w:ascii="Bodoni MT" w:hAnsi="Bodoni MT" w:cs="Bodoni MT"/>
+          <w:b/>
+          <w:bCs/>
+          <w:sz w:val="22"/>
+          <w:szCs w:val="22"/>
+          <w:highlight w:val="yellow"/>
+          <w:lang w:val="en-IN"/>
+        </w:rPr>
+        <w:t>i</w:t>
+      </w:r>
+      <w:r>
+        <w:rPr>
+          <w:rFonts w:hint="default" w:ascii="Bodoni MT" w:hAnsi="Bodoni MT" w:cs="Bodoni MT"/>
+          <w:b w:val="0"/>
+          <w:bCs w:val="0"/>
+          <w:sz w:val="22"/>
+          <w:szCs w:val="22"/>
+          <w:highlight w:val="yellow"/>
+          <w:lang w:val="en-IN"/>
+        </w:rPr>
+        <w:t>th partition</w:t>
+      </w:r>
+      <w:r>
+        <w:rPr>
+          <w:rFonts w:hint="default" w:ascii="Bodoni MT" w:hAnsi="Bodoni MT" w:cs="Bodoni MT"/>
+          <w:b w:val="0"/>
+          <w:bCs w:val="0"/>
+          <w:sz w:val="22"/>
+          <w:szCs w:val="22"/>
+          <w:highlight w:val="none"/>
+          <w:lang w:val="en-IN"/>
+        </w:rPr>
+        <w:t xml:space="preserve"> of the device </w:t>
+      </w:r>
+      <w:r>
+        <w:rPr>
+          <w:rFonts w:hint="default" w:ascii="Bodoni MT" w:hAnsi="Bodoni MT" w:cs="Bodoni MT"/>
+          <w:b/>
+          <w:bCs/>
+          <w:sz w:val="22"/>
+          <w:szCs w:val="22"/>
+          <w:highlight w:val="yellow"/>
+          <w:lang w:val="en-IN"/>
+        </w:rPr>
+        <w:t>xvdf</w:t>
+      </w:r>
+      <w:r>
+        <w:rPr>
+          <w:rFonts w:hint="default" w:ascii="Bodoni MT" w:hAnsi="Bodoni MT" w:cs="Bodoni MT"/>
+          <w:b w:val="0"/>
+          <w:bCs w:val="0"/>
+          <w:sz w:val="22"/>
+          <w:szCs w:val="22"/>
+          <w:highlight w:val="none"/>
+          <w:lang w:val="en-IN"/>
+        </w:rPr>
+        <w:t>. (</w:t>
+      </w:r>
+      <w:r>
+        <w:rPr>
+          <w:rFonts w:hint="default" w:ascii="Bodoni MT" w:hAnsi="Bodoni MT" w:cs="Bodoni MT"/>
+          <w:b/>
+          <w:bCs/>
+          <w:sz w:val="22"/>
+          <w:szCs w:val="22"/>
+          <w:highlight w:val="none"/>
+          <w:lang w:val="en-IN"/>
+        </w:rPr>
+        <w:t>i</w:t>
+      </w:r>
+      <w:r>
+        <w:rPr>
+          <w:rFonts w:hint="default" w:ascii="Bodoni MT" w:hAnsi="Bodoni MT" w:cs="Bodoni MT"/>
+          <w:b w:val="0"/>
+          <w:bCs w:val="0"/>
+          <w:sz w:val="22"/>
+          <w:szCs w:val="22"/>
+          <w:highlight w:val="none"/>
+          <w:lang w:val="en-IN"/>
+        </w:rPr>
+        <w:t xml:space="preserve"> is numeric)</w:t>
+      </w:r>
+    </w:p>
+    <w:p>
+      <w:pPr>
+        <w:numPr>
+          <w:ilvl w:val="3"/>
+          <w:numId w:val="1"/>
+        </w:numPr>
+        <w:spacing w:line="360" w:lineRule="auto"/>
+        <w:ind w:left="1680" w:leftChars="0" w:hanging="420" w:firstLineChars="0"/>
+        <w:rPr>
+          <w:rFonts w:hint="default" w:ascii="Bodoni MT" w:hAnsi="Bodoni MT" w:cs="Bodoni MT"/>
+          <w:b w:val="0"/>
+          <w:bCs w:val="0"/>
+          <w:sz w:val="22"/>
+          <w:szCs w:val="22"/>
+          <w:lang w:val="en-US"/>
+        </w:rPr>
+      </w:pPr>
+      <w:r>
+        <w:drawing>
+          <wp:inline distT="0" distB="0" distL="114300" distR="114300">
+            <wp:extent cx="3608705" cy="383540"/>
+            <wp:effectExtent l="0" t="0" r="10795" b="10160"/>
+            <wp:docPr id="29" name="Picture 32"/>
+            <wp:cNvGraphicFramePr>
+              <a:graphicFrameLocks xmlns:a="http://schemas.openxmlformats.org/drawingml/2006/main" noChangeAspect="1"/>
+            </wp:cNvGraphicFramePr>
+            <a:graphic xmlns:a="http://schemas.openxmlformats.org/drawingml/2006/main">
+              <a:graphicData uri="http://schemas.openxmlformats.org/drawingml/2006/picture">
+                <pic:pic xmlns:pic="http://schemas.openxmlformats.org/drawingml/2006/picture">
+                  <pic:nvPicPr>
+                    <pic:cNvPr id="29" name="Picture 32"/>
+                    <pic:cNvPicPr>
+                      <a:picLocks noChangeAspect="1"/>
+                    </pic:cNvPicPr>
+                  </pic:nvPicPr>
+                  <pic:blipFill>
+                    <a:blip r:embed="rId32"/>
+                    <a:stretch>
+                      <a:fillRect/>
+                    </a:stretch>
+                  </pic:blipFill>
+                  <pic:spPr>
+                    <a:xfrm>
+                      <a:off x="0" y="0"/>
+                      <a:ext cx="3608705" cy="383540"/>
+                    </a:xfrm>
+                    <a:prstGeom prst="rect">
+                      <a:avLst/>
+                    </a:prstGeom>
+                    <a:noFill/>
+                    <a:ln>
+                      <a:noFill/>
+                    </a:ln>
+                  </pic:spPr>
+                </pic:pic>
+              </a:graphicData>
+            </a:graphic>
+          </wp:inline>
+        </w:drawing>
+      </w:r>
+    </w:p>
+    <w:p>
+      <w:pPr>
+        <w:numPr>
+          <w:ilvl w:val="2"/>
+          <w:numId w:val="1"/>
+        </w:numPr>
+        <w:spacing w:line="360" w:lineRule="auto"/>
+        <w:ind w:left="1260" w:leftChars="0" w:hanging="420" w:firstLineChars="0"/>
+        <w:rPr>
+          <w:rFonts w:hint="default" w:ascii="Bodoni MT" w:hAnsi="Bodoni MT" w:cs="Bodoni MT"/>
+          <w:b w:val="0"/>
+          <w:bCs w:val="0"/>
+          <w:sz w:val="22"/>
+          <w:szCs w:val="22"/>
+          <w:lang w:val="en-US"/>
+        </w:rPr>
+      </w:pPr>
+      <w:r>
+        <w:rPr>
+          <w:rFonts w:hint="default" w:ascii="Bodoni MT" w:hAnsi="Bodoni MT" w:cs="Bodoni MT"/>
+          <w:b w:val="0"/>
+          <w:bCs w:val="0"/>
+          <w:sz w:val="22"/>
+          <w:szCs w:val="22"/>
+          <w:lang w:val="en-IN"/>
+        </w:rPr>
+        <w:t xml:space="preserve">But, even now you have not mounted the disc to any folder. So, it won’t be displayed after hitting the command </w:t>
+      </w:r>
+      <w:r>
+        <w:rPr>
+          <w:rFonts w:hint="default" w:ascii="Bodoni MT" w:hAnsi="Bodoni MT" w:cs="Bodoni MT"/>
+          <w:b/>
+          <w:bCs/>
+          <w:sz w:val="22"/>
+          <w:szCs w:val="22"/>
+          <w:highlight w:val="yellow"/>
+          <w:lang w:val="en-IN"/>
+        </w:rPr>
+        <w:t>df -h</w:t>
+      </w:r>
+      <w:r>
+        <w:rPr>
+          <w:rFonts w:hint="default" w:ascii="Bodoni MT" w:hAnsi="Bodoni MT" w:cs="Bodoni MT"/>
+          <w:b w:val="0"/>
+          <w:bCs w:val="0"/>
+          <w:sz w:val="22"/>
+          <w:szCs w:val="22"/>
+          <w:lang w:val="en-IN"/>
+        </w:rPr>
+        <w:t>.</w:t>
+      </w:r>
+    </w:p>
+    <w:p>
+      <w:pPr>
+        <w:numPr>
+          <w:ilvl w:val="3"/>
+          <w:numId w:val="1"/>
+        </w:numPr>
+        <w:spacing w:line="360" w:lineRule="auto"/>
+        <w:ind w:left="1680" w:leftChars="0" w:hanging="420" w:firstLineChars="0"/>
+        <w:rPr>
+          <w:rFonts w:hint="default" w:ascii="Bodoni MT" w:hAnsi="Bodoni MT" w:cs="Bodoni MT"/>
+          <w:b w:val="0"/>
+          <w:bCs w:val="0"/>
+          <w:sz w:val="22"/>
+          <w:szCs w:val="22"/>
+          <w:lang w:val="en-US"/>
+        </w:rPr>
+      </w:pPr>
+      <w:r>
+        <w:drawing>
+          <wp:inline distT="0" distB="0" distL="114300" distR="114300">
+            <wp:extent cx="2320925" cy="911860"/>
+            <wp:effectExtent l="0" t="0" r="3175" b="2540"/>
+            <wp:docPr id="30" name="Picture 33"/>
+            <wp:cNvGraphicFramePr>
+              <a:graphicFrameLocks xmlns:a="http://schemas.openxmlformats.org/drawingml/2006/main" noChangeAspect="1"/>
+            </wp:cNvGraphicFramePr>
+            <a:graphic xmlns:a="http://schemas.openxmlformats.org/drawingml/2006/main">
+              <a:graphicData uri="http://schemas.openxmlformats.org/drawingml/2006/picture">
+                <pic:pic xmlns:pic="http://schemas.openxmlformats.org/drawingml/2006/picture">
+                  <pic:nvPicPr>
+                    <pic:cNvPr id="30" name="Picture 33"/>
+                    <pic:cNvPicPr>
+                      <a:picLocks noChangeAspect="1"/>
+                    </pic:cNvPicPr>
+                  </pic:nvPicPr>
+                  <pic:blipFill>
+                    <a:blip r:embed="rId33"/>
+                    <a:stretch>
+                      <a:fillRect/>
+                    </a:stretch>
+                  </pic:blipFill>
+                  <pic:spPr>
+                    <a:xfrm>
+                      <a:off x="0" y="0"/>
+                      <a:ext cx="2320925" cy="911860"/>
+                    </a:xfrm>
+                    <a:prstGeom prst="rect">
+                      <a:avLst/>
+                    </a:prstGeom>
+                    <a:noFill/>
+                    <a:ln>
+                      <a:noFill/>
+                    </a:ln>
+                  </pic:spPr>
+                </pic:pic>
+              </a:graphicData>
+            </a:graphic>
+          </wp:inline>
+        </w:drawing>
+      </w:r>
+    </w:p>
+    <w:p>
+      <w:pPr>
+        <w:numPr>
+          <w:ilvl w:val="2"/>
+          <w:numId w:val="1"/>
+        </w:numPr>
+        <w:spacing w:line="360" w:lineRule="auto"/>
+        <w:ind w:left="1260" w:leftChars="0" w:hanging="420" w:firstLineChars="0"/>
+        <w:rPr>
+          <w:rFonts w:hint="default" w:ascii="Bodoni MT" w:hAnsi="Bodoni MT" w:cs="Bodoni MT"/>
+          <w:b w:val="0"/>
+          <w:bCs w:val="0"/>
+          <w:sz w:val="22"/>
+          <w:szCs w:val="22"/>
+          <w:lang w:val="en-US"/>
+        </w:rPr>
+      </w:pPr>
+      <w:r>
+        <w:rPr>
+          <w:rFonts w:hint="default" w:ascii="Bodoni MT" w:hAnsi="Bodoni MT" w:cs="Bodoni MT"/>
+          <w:b w:val="0"/>
+          <w:bCs w:val="0"/>
+          <w:sz w:val="22"/>
+          <w:szCs w:val="22"/>
+          <w:lang w:val="en-IN"/>
+        </w:rPr>
+        <w:t xml:space="preserve">I want to mount it on </w:t>
+      </w:r>
+      <w:r>
+        <w:rPr>
+          <w:rFonts w:hint="default" w:ascii="Bodoni MT" w:hAnsi="Bodoni MT" w:cs="Bodoni MT"/>
+          <w:b/>
+          <w:bCs/>
+          <w:sz w:val="22"/>
+          <w:szCs w:val="22"/>
+          <w:lang w:val="en-IN"/>
+        </w:rPr>
+        <w:t>/var/www/html/images/</w:t>
+      </w:r>
+      <w:r>
+        <w:rPr>
+          <w:rFonts w:hint="default" w:ascii="Bodoni MT" w:hAnsi="Bodoni MT" w:cs="Bodoni MT"/>
+          <w:b w:val="0"/>
+          <w:bCs w:val="0"/>
+          <w:sz w:val="22"/>
+          <w:szCs w:val="22"/>
+          <w:lang w:val="en-IN"/>
+        </w:rPr>
+        <w:t>, so that all the images of my website will be stored in this new drive.</w:t>
+      </w:r>
+    </w:p>
+    <w:p>
+      <w:pPr>
+        <w:numPr>
+          <w:ilvl w:val="3"/>
+          <w:numId w:val="1"/>
+        </w:numPr>
+        <w:spacing w:line="360" w:lineRule="auto"/>
+        <w:ind w:left="1680" w:leftChars="0" w:hanging="420" w:firstLineChars="0"/>
+        <w:rPr>
+          <w:rFonts w:hint="default" w:ascii="Bodoni MT" w:hAnsi="Bodoni MT" w:cs="Bodoni MT"/>
+          <w:b w:val="0"/>
+          <w:bCs w:val="0"/>
+          <w:sz w:val="22"/>
+          <w:szCs w:val="22"/>
+          <w:highlight w:val="none"/>
+          <w:lang w:val="en-US"/>
+        </w:rPr>
+      </w:pPr>
+      <w:r>
+        <w:rPr>
+          <w:rFonts w:hint="default" w:ascii="Bodoni MT" w:hAnsi="Bodoni MT" w:cs="Bodoni MT"/>
+          <w:b/>
+          <w:bCs/>
+          <w:sz w:val="22"/>
+          <w:szCs w:val="22"/>
+          <w:highlight w:val="cyan"/>
+          <w:lang w:val="en-IN"/>
+        </w:rPr>
+        <w:t>mount</w:t>
+      </w:r>
+      <w:r>
+        <w:rPr>
+          <w:rFonts w:hint="default" w:ascii="Bodoni MT" w:hAnsi="Bodoni MT" w:cs="Bodoni MT"/>
+          <w:b w:val="0"/>
+          <w:bCs w:val="0"/>
+          <w:sz w:val="22"/>
+          <w:szCs w:val="22"/>
+          <w:highlight w:val="none"/>
+          <w:lang w:val="en-IN"/>
+        </w:rPr>
+        <w:t xml:space="preserve"> </w:t>
+      </w:r>
+      <w:r>
+        <w:rPr>
+          <w:rFonts w:hint="default" w:ascii="Bodoni MT" w:hAnsi="Bodoni MT" w:cs="Bodoni MT"/>
+          <w:b w:val="0"/>
+          <w:bCs w:val="0"/>
+          <w:sz w:val="22"/>
+          <w:szCs w:val="22"/>
+          <w:highlight w:val="yellow"/>
+          <w:lang w:val="en-IN"/>
+        </w:rPr>
+        <w:t>&lt;</w:t>
+      </w:r>
+      <w:r>
+        <w:rPr>
+          <w:rFonts w:hint="default" w:ascii="Bodoni MT" w:hAnsi="Bodoni MT" w:cs="Bodoni MT"/>
+          <w:b/>
+          <w:bCs/>
+          <w:sz w:val="22"/>
+          <w:szCs w:val="22"/>
+          <w:highlight w:val="yellow"/>
+          <w:lang w:val="en-IN"/>
+        </w:rPr>
+        <w:t>partition name</w:t>
+      </w:r>
+      <w:r>
+        <w:rPr>
+          <w:rFonts w:hint="default" w:ascii="Bodoni MT" w:hAnsi="Bodoni MT" w:cs="Bodoni MT"/>
+          <w:b w:val="0"/>
+          <w:bCs w:val="0"/>
+          <w:sz w:val="22"/>
+          <w:szCs w:val="22"/>
+          <w:highlight w:val="yellow"/>
+          <w:lang w:val="en-IN"/>
+        </w:rPr>
+        <w:t>&gt; &lt;</w:t>
+      </w:r>
+      <w:r>
+        <w:rPr>
+          <w:rFonts w:hint="default" w:ascii="Bodoni MT" w:hAnsi="Bodoni MT" w:cs="Bodoni MT"/>
+          <w:b/>
+          <w:bCs/>
+          <w:sz w:val="22"/>
+          <w:szCs w:val="22"/>
+          <w:highlight w:val="yellow"/>
+          <w:lang w:val="en-IN"/>
+        </w:rPr>
+        <w:t>directory path</w:t>
+      </w:r>
+      <w:r>
+        <w:rPr>
+          <w:rFonts w:hint="default" w:ascii="Bodoni MT" w:hAnsi="Bodoni MT" w:cs="Bodoni MT"/>
+          <w:b w:val="0"/>
+          <w:bCs w:val="0"/>
+          <w:sz w:val="22"/>
+          <w:szCs w:val="22"/>
+          <w:highlight w:val="yellow"/>
+          <w:lang w:val="en-IN"/>
+        </w:rPr>
+        <w:t>&gt;</w:t>
+      </w:r>
+    </w:p>
+    <w:p>
+      <w:pPr>
+        <w:numPr>
+          <w:ilvl w:val="3"/>
+          <w:numId w:val="1"/>
+        </w:numPr>
+        <w:spacing w:line="360" w:lineRule="auto"/>
+        <w:ind w:left="1680" w:leftChars="0" w:hanging="420" w:firstLineChars="0"/>
+        <w:rPr>
+          <w:rFonts w:hint="default" w:ascii="Bodoni MT" w:hAnsi="Bodoni MT" w:cs="Bodoni MT"/>
+          <w:b/>
+          <w:bCs/>
+          <w:sz w:val="22"/>
+          <w:szCs w:val="22"/>
+          <w:lang w:val="en-US"/>
+        </w:rPr>
+      </w:pPr>
+      <w:r>
+        <w:rPr>
+          <w:rFonts w:hint="default" w:ascii="Bodoni MT" w:hAnsi="Bodoni MT" w:cs="Bodoni MT"/>
+          <w:b/>
+          <w:bCs/>
+          <w:sz w:val="22"/>
+          <w:szCs w:val="22"/>
+          <w:highlight w:val="cyan"/>
+          <w:lang w:val="en-IN"/>
+        </w:rPr>
+        <w:t>mount</w:t>
+      </w:r>
+      <w:r>
+        <w:rPr>
+          <w:rFonts w:hint="default" w:ascii="Bodoni MT" w:hAnsi="Bodoni MT" w:cs="Bodoni MT"/>
+          <w:b/>
+          <w:bCs/>
+          <w:sz w:val="22"/>
+          <w:szCs w:val="22"/>
+          <w:lang w:val="en-IN"/>
+        </w:rPr>
+        <w:t xml:space="preserve"> </w:t>
+      </w:r>
+      <w:r>
+        <w:rPr>
+          <w:rFonts w:hint="default" w:ascii="Bodoni MT" w:hAnsi="Bodoni MT" w:cs="Bodoni MT"/>
+          <w:b/>
+          <w:bCs/>
+          <w:sz w:val="22"/>
+          <w:szCs w:val="22"/>
+          <w:highlight w:val="yellow"/>
+          <w:lang w:val="en-IN"/>
+        </w:rPr>
+        <w:t>/dev/xvdf1 /var/www/html/images/</w:t>
+      </w:r>
+    </w:p>
+    <w:p>
+      <w:pPr>
+        <w:numPr>
+          <w:ilvl w:val="3"/>
+          <w:numId w:val="1"/>
+        </w:numPr>
+        <w:spacing w:line="360" w:lineRule="auto"/>
+        <w:ind w:left="1680" w:leftChars="0" w:hanging="420" w:firstLineChars="0"/>
+        <w:rPr>
+          <w:rFonts w:hint="default" w:ascii="Bodoni MT" w:hAnsi="Bodoni MT" w:cs="Bodoni MT"/>
+          <w:b w:val="0"/>
+          <w:bCs w:val="0"/>
+          <w:sz w:val="22"/>
+          <w:szCs w:val="22"/>
+          <w:lang w:val="en-US"/>
+        </w:rPr>
+      </w:pPr>
+      <w:r>
+        <w:drawing>
+          <wp:inline distT="0" distB="0" distL="114300" distR="114300">
+            <wp:extent cx="3890010" cy="1755775"/>
+            <wp:effectExtent l="0" t="0" r="8890" b="9525"/>
+            <wp:docPr id="33" name="Picture 36"/>
+            <wp:cNvGraphicFramePr>
+              <a:graphicFrameLocks xmlns:a="http://schemas.openxmlformats.org/drawingml/2006/main" noChangeAspect="1"/>
+            </wp:cNvGraphicFramePr>
+            <a:graphic xmlns:a="http://schemas.openxmlformats.org/drawingml/2006/main">
+              <a:graphicData uri="http://schemas.openxmlformats.org/drawingml/2006/picture">
+                <pic:pic xmlns:pic="http://schemas.openxmlformats.org/drawingml/2006/picture">
+                  <pic:nvPicPr>
+                    <pic:cNvPr id="33" name="Picture 36"/>
+                    <pic:cNvPicPr>
+                      <a:picLocks noChangeAspect="1"/>
+                    </pic:cNvPicPr>
+                  </pic:nvPicPr>
+                  <pic:blipFill>
+                    <a:blip r:embed="rId34"/>
+                    <a:stretch>
+                      <a:fillRect/>
+                    </a:stretch>
+                  </pic:blipFill>
+                  <pic:spPr>
+                    <a:xfrm>
+                      <a:off x="0" y="0"/>
+                      <a:ext cx="3890010" cy="1755775"/>
+                    </a:xfrm>
+                    <a:prstGeom prst="rect">
+                      <a:avLst/>
+                    </a:prstGeom>
+                    <a:noFill/>
+                    <a:ln>
+                      <a:noFill/>
+                    </a:ln>
+                  </pic:spPr>
+                </pic:pic>
+              </a:graphicData>
+            </a:graphic>
+          </wp:inline>
+        </w:drawing>
+      </w:r>
+    </w:p>
+    <w:p>
+      <w:pPr>
+        <w:numPr>
+          <w:ilvl w:val="2"/>
+          <w:numId w:val="1"/>
+        </w:numPr>
+        <w:spacing w:line="360" w:lineRule="auto"/>
+        <w:ind w:left="1260" w:leftChars="0" w:hanging="420" w:firstLineChars="0"/>
+        <w:rPr>
+          <w:rFonts w:hint="default" w:ascii="Bodoni MT" w:hAnsi="Bodoni MT" w:cs="Bodoni MT"/>
+          <w:b w:val="0"/>
+          <w:bCs w:val="0"/>
+          <w:sz w:val="22"/>
+          <w:szCs w:val="22"/>
+          <w:lang w:val="en-US"/>
+        </w:rPr>
+      </w:pPr>
+      <w:r>
+        <w:rPr>
+          <w:rFonts w:hint="default" w:ascii="Bodoni MT" w:hAnsi="Bodoni MT" w:cs="Bodoni MT"/>
+          <w:b w:val="0"/>
+          <w:bCs w:val="0"/>
+          <w:sz w:val="22"/>
+          <w:szCs w:val="22"/>
+          <w:lang w:val="en-IN"/>
+        </w:rPr>
+        <w:t>This is a temporary mount. If you reboot the instance, this mount will be gone.</w:t>
+      </w:r>
+    </w:p>
+    <w:p>
+      <w:pPr>
+        <w:numPr>
+          <w:ilvl w:val="3"/>
+          <w:numId w:val="1"/>
+        </w:numPr>
+        <w:spacing w:line="360" w:lineRule="auto"/>
+        <w:ind w:left="1680" w:leftChars="0" w:hanging="420" w:firstLineChars="0"/>
+        <w:rPr>
+          <w:rFonts w:hint="default" w:ascii="Bodoni MT" w:hAnsi="Bodoni MT" w:cs="Bodoni MT"/>
+          <w:b w:val="0"/>
+          <w:bCs w:val="0"/>
+          <w:sz w:val="22"/>
+          <w:szCs w:val="22"/>
+          <w:lang w:val="en-US"/>
+        </w:rPr>
+      </w:pPr>
+      <w:r>
+        <w:rPr>
+          <w:rFonts w:hint="default" w:ascii="Bodoni MT" w:hAnsi="Bodoni MT" w:cs="Bodoni MT"/>
+          <w:b w:val="0"/>
+          <w:bCs w:val="0"/>
+          <w:sz w:val="22"/>
+          <w:szCs w:val="22"/>
+          <w:lang w:val="en-IN"/>
+        </w:rPr>
+        <w:t>First unmount the current mount.</w:t>
+      </w:r>
+    </w:p>
+    <w:p>
+      <w:pPr>
+        <w:numPr>
+          <w:ilvl w:val="4"/>
+          <w:numId w:val="1"/>
+        </w:numPr>
+        <w:spacing w:line="360" w:lineRule="auto"/>
+        <w:ind w:left="2100" w:leftChars="0" w:hanging="420" w:firstLineChars="0"/>
+        <w:rPr>
+          <w:rFonts w:hint="default" w:ascii="Bodoni MT" w:hAnsi="Bodoni MT" w:cs="Bodoni MT"/>
+          <w:b/>
+          <w:bCs/>
+          <w:sz w:val="22"/>
+          <w:szCs w:val="22"/>
+          <w:lang w:val="en-US"/>
+        </w:rPr>
+      </w:pPr>
+      <w:r>
+        <w:rPr>
+          <w:rFonts w:hint="default" w:ascii="Bodoni MT" w:hAnsi="Bodoni MT" w:cs="Bodoni MT"/>
+          <w:b/>
+          <w:bCs/>
+          <w:sz w:val="22"/>
+          <w:szCs w:val="22"/>
+          <w:highlight w:val="cyan"/>
+          <w:lang w:val="en-IN"/>
+        </w:rPr>
+        <w:t>umount</w:t>
+      </w:r>
+      <w:r>
+        <w:rPr>
+          <w:rFonts w:hint="default" w:ascii="Bodoni MT" w:hAnsi="Bodoni MT" w:cs="Bodoni MT"/>
+          <w:b/>
+          <w:bCs/>
+          <w:sz w:val="22"/>
+          <w:szCs w:val="22"/>
+          <w:lang w:val="en-IN"/>
+        </w:rPr>
+        <w:t xml:space="preserve"> </w:t>
+      </w:r>
+      <w:r>
+        <w:rPr>
+          <w:rFonts w:hint="default" w:ascii="Bodoni MT" w:hAnsi="Bodoni MT" w:cs="Bodoni MT"/>
+          <w:b/>
+          <w:bCs/>
+          <w:sz w:val="22"/>
+          <w:szCs w:val="22"/>
+          <w:highlight w:val="yellow"/>
+          <w:lang w:val="en-IN"/>
+        </w:rPr>
+        <w:t>/var/www/html/images/</w:t>
+      </w:r>
+      <w:r>
+        <w:rPr>
+          <w:rFonts w:hint="default" w:ascii="Bodoni MT" w:hAnsi="Bodoni MT" w:cs="Bodoni MT"/>
+          <w:b/>
+          <w:bCs/>
+          <w:sz w:val="22"/>
+          <w:szCs w:val="22"/>
+          <w:highlight w:val="none"/>
+          <w:lang w:val="en-IN"/>
+        </w:rPr>
+        <w:t xml:space="preserve">    </w:t>
+      </w:r>
+    </w:p>
+    <w:p>
+      <w:pPr>
+        <w:numPr>
+          <w:ilvl w:val="4"/>
+          <w:numId w:val="1"/>
+        </w:numPr>
+        <w:spacing w:line="360" w:lineRule="auto"/>
+        <w:ind w:left="2100" w:leftChars="0" w:hanging="420" w:firstLineChars="0"/>
+        <w:rPr>
+          <w:rFonts w:hint="default" w:ascii="Bodoni MT" w:hAnsi="Bodoni MT" w:cs="Bodoni MT"/>
+          <w:b/>
+          <w:bCs/>
+          <w:sz w:val="22"/>
+          <w:szCs w:val="22"/>
+          <w:lang w:val="en-US"/>
+        </w:rPr>
+      </w:pPr>
+      <w:r>
+        <w:rPr>
+          <w:sz w:val="22"/>
+          <w:szCs w:val="22"/>
+        </w:rPr>
+        <w:drawing>
+          <wp:inline distT="0" distB="0" distL="114300" distR="114300">
+            <wp:extent cx="2721610" cy="1139190"/>
+            <wp:effectExtent l="0" t="0" r="8890" b="3810"/>
+            <wp:docPr id="34" name="Picture 37"/>
+            <wp:cNvGraphicFramePr>
+              <a:graphicFrameLocks xmlns:a="http://schemas.openxmlformats.org/drawingml/2006/main" noChangeAspect="1"/>
+            </wp:cNvGraphicFramePr>
+            <a:graphic xmlns:a="http://schemas.openxmlformats.org/drawingml/2006/main">
+              <a:graphicData uri="http://schemas.openxmlformats.org/drawingml/2006/picture">
+                <pic:pic xmlns:pic="http://schemas.openxmlformats.org/drawingml/2006/picture">
+                  <pic:nvPicPr>
+                    <pic:cNvPr id="34" name="Picture 37"/>
+                    <pic:cNvPicPr>
+                      <a:picLocks noChangeAspect="1"/>
+                    </pic:cNvPicPr>
+                  </pic:nvPicPr>
+                  <pic:blipFill>
+                    <a:blip r:embed="rId35"/>
+                    <a:stretch>
+                      <a:fillRect/>
+                    </a:stretch>
+                  </pic:blipFill>
+                  <pic:spPr>
+                    <a:xfrm>
+                      <a:off x="0" y="0"/>
+                      <a:ext cx="2721610" cy="1139190"/>
+                    </a:xfrm>
+                    <a:prstGeom prst="rect">
+                      <a:avLst/>
+                    </a:prstGeom>
+                    <a:noFill/>
+                    <a:ln>
+                      <a:noFill/>
+                    </a:ln>
+                  </pic:spPr>
+                </pic:pic>
+              </a:graphicData>
+            </a:graphic>
+          </wp:inline>
+        </w:drawing>
+      </w:r>
+    </w:p>
+    <w:p>
+      <w:pPr>
+        <w:numPr>
+          <w:ilvl w:val="3"/>
+          <w:numId w:val="1"/>
+        </w:numPr>
+        <w:spacing w:line="360" w:lineRule="auto"/>
+        <w:ind w:left="1680" w:leftChars="0" w:hanging="420" w:firstLineChars="0"/>
+        <w:rPr>
+          <w:rFonts w:hint="default" w:ascii="Bodoni MT" w:hAnsi="Bodoni MT" w:cs="Bodoni MT"/>
+          <w:b/>
+          <w:bCs/>
+          <w:sz w:val="22"/>
+          <w:szCs w:val="22"/>
+          <w:lang w:val="en-US"/>
+        </w:rPr>
+      </w:pPr>
+      <w:r>
+        <w:rPr>
+          <w:rFonts w:hint="default" w:ascii="Bodoni MT"/>
+          <w:sz w:val="22"/>
+          <w:szCs w:val="22"/>
+          <w:lang w:val="en-IN"/>
+        </w:rPr>
+        <w:t xml:space="preserve">There is a file, </w:t>
+      </w:r>
+      <w:r>
+        <w:rPr>
+          <w:rFonts w:hint="default" w:ascii="Bodoni MT"/>
+          <w:b/>
+          <w:bCs/>
+          <w:sz w:val="22"/>
+          <w:szCs w:val="22"/>
+          <w:highlight w:val="green"/>
+          <w:lang w:val="en-IN"/>
+        </w:rPr>
+        <w:t>/etc/fstab</w:t>
+      </w:r>
+      <w:r>
+        <w:rPr>
+          <w:rFonts w:hint="default" w:ascii="Bodoni MT"/>
+          <w:sz w:val="22"/>
+          <w:szCs w:val="22"/>
+          <w:lang w:val="en-IN"/>
+        </w:rPr>
+        <w:t xml:space="preserve"> (filesystem table), it contains the details about the mounted folders, device names, disc partitions and all so that the file systems should be automatically mounted at boot time.</w:t>
+      </w:r>
+    </w:p>
+    <w:p>
+      <w:pPr>
+        <w:numPr>
+          <w:ilvl w:val="4"/>
+          <w:numId w:val="1"/>
+        </w:numPr>
+        <w:spacing w:line="360" w:lineRule="auto"/>
+        <w:ind w:left="2100" w:leftChars="0" w:hanging="420" w:firstLineChars="0"/>
+        <w:rPr>
+          <w:rFonts w:hint="default" w:ascii="Bodoni MT" w:hAnsi="Bodoni MT" w:cs="Bodoni MT"/>
+          <w:b/>
+          <w:bCs/>
+          <w:sz w:val="22"/>
+          <w:szCs w:val="22"/>
+          <w:lang w:val="en-US"/>
+        </w:rPr>
+      </w:pPr>
+      <w:r>
+        <w:drawing>
+          <wp:inline distT="0" distB="0" distL="114300" distR="114300">
+            <wp:extent cx="4984115" cy="336550"/>
+            <wp:effectExtent l="0" t="0" r="6985" b="6350"/>
+            <wp:docPr id="35" name="Picture 38"/>
+            <wp:cNvGraphicFramePr>
+              <a:graphicFrameLocks xmlns:a="http://schemas.openxmlformats.org/drawingml/2006/main" noChangeAspect="1"/>
+            </wp:cNvGraphicFramePr>
+            <a:graphic xmlns:a="http://schemas.openxmlformats.org/drawingml/2006/main">
+              <a:graphicData uri="http://schemas.openxmlformats.org/drawingml/2006/picture">
+                <pic:pic xmlns:pic="http://schemas.openxmlformats.org/drawingml/2006/picture">
+                  <pic:nvPicPr>
+                    <pic:cNvPr id="35" name="Picture 38"/>
+                    <pic:cNvPicPr>
+                      <a:picLocks noChangeAspect="1"/>
+                    </pic:cNvPicPr>
+                  </pic:nvPicPr>
+                  <pic:blipFill>
+                    <a:blip r:embed="rId36"/>
+                    <a:stretch>
+                      <a:fillRect/>
+                    </a:stretch>
+                  </pic:blipFill>
+                  <pic:spPr>
+                    <a:xfrm>
+                      <a:off x="0" y="0"/>
+                      <a:ext cx="4984115" cy="336550"/>
+                    </a:xfrm>
+                    <a:prstGeom prst="rect">
+                      <a:avLst/>
+                    </a:prstGeom>
+                    <a:noFill/>
+                    <a:ln>
+                      <a:noFill/>
+                    </a:ln>
+                  </pic:spPr>
+                </pic:pic>
+              </a:graphicData>
+            </a:graphic>
+          </wp:inline>
+        </w:drawing>
+      </w:r>
+    </w:p>
+    <w:p>
+      <w:pPr>
+        <w:numPr>
+          <w:ilvl w:val="3"/>
+          <w:numId w:val="1"/>
+        </w:numPr>
+        <w:spacing w:line="360" w:lineRule="auto"/>
+        <w:ind w:left="1680" w:leftChars="0" w:hanging="420" w:firstLineChars="0"/>
+        <w:rPr>
+          <w:rFonts w:hint="default" w:ascii="Bodoni MT" w:hAnsi="Bodoni MT" w:cs="Bodoni MT"/>
+          <w:b/>
+          <w:bCs/>
+          <w:sz w:val="22"/>
+          <w:szCs w:val="22"/>
+          <w:lang w:val="en-US"/>
+        </w:rPr>
+      </w:pPr>
+      <w:r>
+        <w:drawing>
+          <wp:inline distT="0" distB="0" distL="114300" distR="114300">
+            <wp:extent cx="4235450" cy="680720"/>
+            <wp:effectExtent l="0" t="0" r="6350" b="5080"/>
+            <wp:docPr id="36" name="Picture 39"/>
+            <wp:cNvGraphicFramePr>
+              <a:graphicFrameLocks xmlns:a="http://schemas.openxmlformats.org/drawingml/2006/main" noChangeAspect="1"/>
+            </wp:cNvGraphicFramePr>
+            <a:graphic xmlns:a="http://schemas.openxmlformats.org/drawingml/2006/main">
+              <a:graphicData uri="http://schemas.openxmlformats.org/drawingml/2006/picture">
+                <pic:pic xmlns:pic="http://schemas.openxmlformats.org/drawingml/2006/picture">
+                  <pic:nvPicPr>
+                    <pic:cNvPr id="36" name="Picture 39"/>
+                    <pic:cNvPicPr>
+                      <a:picLocks noChangeAspect="1"/>
+                    </pic:cNvPicPr>
+                  </pic:nvPicPr>
+                  <pic:blipFill>
+                    <a:blip r:embed="rId37"/>
+                    <a:stretch>
+                      <a:fillRect/>
+                    </a:stretch>
+                  </pic:blipFill>
+                  <pic:spPr>
+                    <a:xfrm>
+                      <a:off x="0" y="0"/>
+                      <a:ext cx="4235450" cy="680720"/>
+                    </a:xfrm>
+                    <a:prstGeom prst="rect">
+                      <a:avLst/>
+                    </a:prstGeom>
+                    <a:noFill/>
+                    <a:ln>
+                      <a:noFill/>
+                    </a:ln>
+                  </pic:spPr>
+                </pic:pic>
+              </a:graphicData>
+            </a:graphic>
+          </wp:inline>
+        </w:drawing>
+      </w:r>
+    </w:p>
+    <w:p>
+      <w:pPr>
+        <w:numPr>
+          <w:ilvl w:val="4"/>
+          <w:numId w:val="1"/>
+        </w:numPr>
+        <w:spacing w:line="360" w:lineRule="auto"/>
+        <w:ind w:left="2100" w:leftChars="0" w:hanging="420" w:firstLineChars="0"/>
+        <w:rPr>
+          <w:rFonts w:hint="default" w:ascii="Bodoni MT" w:hAnsi="Bodoni MT" w:cs="Bodoni MT"/>
+          <w:b/>
+          <w:bCs/>
+          <w:sz w:val="22"/>
+          <w:szCs w:val="22"/>
+          <w:lang w:val="en-US"/>
+        </w:rPr>
+      </w:pPr>
+      <w:r>
+        <w:rPr>
+          <w:rFonts w:hint="default" w:ascii="Bodoni MT"/>
+          <w:sz w:val="22"/>
+          <w:szCs w:val="22"/>
+          <w:lang w:val="en-IN"/>
+        </w:rPr>
+        <w:t>I added this line.</w:t>
+      </w:r>
+    </w:p>
+    <w:p>
+      <w:pPr>
+        <w:numPr>
+          <w:ilvl w:val="4"/>
+          <w:numId w:val="1"/>
+        </w:numPr>
+        <w:spacing w:line="360" w:lineRule="auto"/>
+        <w:ind w:left="2100" w:leftChars="0" w:hanging="420" w:firstLineChars="0"/>
+        <w:rPr>
+          <w:rFonts w:hint="default" w:ascii="Bodoni MT" w:hAnsi="Bodoni MT" w:cs="Bodoni MT"/>
+          <w:b/>
+          <w:bCs/>
+          <w:sz w:val="18"/>
+          <w:szCs w:val="18"/>
+          <w:lang w:val="en-US"/>
+        </w:rPr>
+      </w:pPr>
+      <w:r>
+        <w:rPr>
+          <w:rFonts w:hint="default" w:ascii="Bodoni MT"/>
+          <w:sz w:val="18"/>
+          <w:szCs w:val="18"/>
+          <w:lang w:val="en-IN"/>
+        </w:rPr>
+        <w:t>/dev/xvdf1                       : device name</w:t>
+      </w:r>
+    </w:p>
+    <w:p>
+      <w:pPr>
+        <w:numPr>
+          <w:ilvl w:val="4"/>
+          <w:numId w:val="1"/>
+        </w:numPr>
+        <w:spacing w:line="360" w:lineRule="auto"/>
+        <w:ind w:left="2100" w:leftChars="0" w:hanging="420" w:firstLineChars="0"/>
+        <w:rPr>
+          <w:rFonts w:hint="default" w:ascii="Bodoni MT" w:hAnsi="Bodoni MT" w:cs="Bodoni MT"/>
+          <w:b/>
+          <w:bCs/>
+          <w:sz w:val="18"/>
+          <w:szCs w:val="18"/>
+          <w:lang w:val="en-US"/>
+        </w:rPr>
+      </w:pPr>
+      <w:r>
+        <w:rPr>
+          <w:rFonts w:hint="default" w:ascii="Bodoni MT"/>
+          <w:sz w:val="18"/>
+          <w:szCs w:val="18"/>
+          <w:lang w:val="en-IN"/>
+        </w:rPr>
+        <w:t>/var/www/html/images  : mount point (where partitions will appear in filesystem)</w:t>
+      </w:r>
+    </w:p>
+    <w:p>
+      <w:pPr>
+        <w:numPr>
+          <w:ilvl w:val="4"/>
+          <w:numId w:val="1"/>
+        </w:numPr>
+        <w:spacing w:line="360" w:lineRule="auto"/>
+        <w:ind w:left="2100" w:leftChars="0" w:hanging="420" w:firstLineChars="0"/>
+        <w:rPr>
+          <w:rFonts w:hint="default" w:ascii="Bodoni MT" w:hAnsi="Bodoni MT" w:cs="Bodoni MT"/>
+          <w:b/>
+          <w:bCs/>
+          <w:sz w:val="18"/>
+          <w:szCs w:val="18"/>
+          <w:lang w:val="en-US"/>
+        </w:rPr>
+      </w:pPr>
+      <w:r>
+        <w:rPr>
+          <w:rFonts w:hint="default" w:ascii="Bodoni MT"/>
+          <w:sz w:val="18"/>
+          <w:szCs w:val="18"/>
+          <w:lang w:val="en-IN"/>
+        </w:rPr>
+        <w:t xml:space="preserve">ext4                                  : filesystem type </w:t>
+      </w:r>
+    </w:p>
+    <w:p>
+      <w:pPr>
+        <w:numPr>
+          <w:ilvl w:val="4"/>
+          <w:numId w:val="1"/>
+        </w:numPr>
+        <w:spacing w:line="360" w:lineRule="auto"/>
+        <w:ind w:left="2100" w:leftChars="0" w:hanging="420" w:firstLineChars="0"/>
+        <w:rPr>
+          <w:rFonts w:hint="default" w:ascii="Bodoni MT" w:hAnsi="Bodoni MT" w:cs="Bodoni MT"/>
+          <w:b/>
+          <w:bCs/>
+          <w:sz w:val="18"/>
+          <w:szCs w:val="18"/>
+          <w:lang w:val="en-US"/>
+        </w:rPr>
+      </w:pPr>
+      <w:r>
+        <w:rPr>
+          <w:rFonts w:hint="default" w:ascii="Bodoni MT"/>
+          <w:sz w:val="18"/>
+          <w:szCs w:val="18"/>
+          <w:lang w:val="en-IN"/>
+        </w:rPr>
+        <w:t>defaults                            : mount options (like read/write, noexec, etc.. )</w:t>
+      </w:r>
+    </w:p>
+    <w:p>
+      <w:pPr>
+        <w:numPr>
+          <w:ilvl w:val="4"/>
+          <w:numId w:val="1"/>
+        </w:numPr>
+        <w:spacing w:line="360" w:lineRule="auto"/>
+        <w:ind w:left="2100" w:leftChars="0" w:hanging="420" w:firstLineChars="0"/>
+        <w:rPr>
+          <w:rFonts w:hint="default" w:ascii="Bodoni MT" w:hAnsi="Bodoni MT" w:cs="Bodoni MT"/>
+          <w:b/>
+          <w:bCs/>
+          <w:sz w:val="18"/>
+          <w:szCs w:val="18"/>
+          <w:lang w:val="en-US"/>
+        </w:rPr>
+      </w:pPr>
+      <w:r>
+        <w:rPr>
+          <w:rFonts w:hint="default" w:ascii="Bodoni MT"/>
+          <w:sz w:val="18"/>
+          <w:szCs w:val="18"/>
+          <w:lang w:val="en-IN"/>
+        </w:rPr>
+        <w:t>0                                        : dump (rarely used; set to 0 (no backup by dump))</w:t>
+      </w:r>
+    </w:p>
+    <w:p>
+      <w:pPr>
+        <w:numPr>
+          <w:ilvl w:val="4"/>
+          <w:numId w:val="1"/>
+        </w:numPr>
+        <w:spacing w:line="360" w:lineRule="auto"/>
+        <w:ind w:left="2100" w:leftChars="0" w:hanging="420" w:firstLineChars="0"/>
+        <w:rPr>
+          <w:rFonts w:hint="default" w:ascii="Bodoni MT" w:hAnsi="Bodoni MT" w:cs="Bodoni MT"/>
+          <w:b/>
+          <w:bCs/>
+          <w:sz w:val="18"/>
+          <w:szCs w:val="18"/>
+          <w:lang w:val="en-US"/>
+        </w:rPr>
+      </w:pPr>
+      <w:r>
+        <w:rPr>
+          <w:rFonts w:hint="default" w:ascii="Bodoni MT"/>
+          <w:sz w:val="18"/>
+          <w:szCs w:val="18"/>
+          <w:lang w:val="en-IN"/>
+        </w:rPr>
+        <w:t>0                                        : fsck order (Set to 0; don’t check filesystem on boot)</w:t>
+      </w:r>
+    </w:p>
+    <w:p>
+      <w:pPr>
+        <w:numPr>
+          <w:ilvl w:val="3"/>
+          <w:numId w:val="1"/>
+        </w:numPr>
+        <w:spacing w:line="360" w:lineRule="auto"/>
+        <w:ind w:left="1680" w:leftChars="0" w:hanging="420" w:firstLineChars="0"/>
+        <w:rPr>
+          <w:rFonts w:hint="default" w:ascii="Bodoni MT" w:hAnsi="Bodoni MT" w:cs="Bodoni MT"/>
+          <w:b/>
+          <w:bCs/>
+          <w:sz w:val="22"/>
+          <w:szCs w:val="22"/>
+          <w:lang w:val="en-US"/>
+        </w:rPr>
+      </w:pPr>
+      <w:r>
+        <w:rPr>
+          <w:rFonts w:hint="default" w:ascii="Bodoni MT"/>
+          <w:b/>
+          <w:bCs/>
+          <w:sz w:val="22"/>
+          <w:szCs w:val="22"/>
+          <w:highlight w:val="cyan"/>
+          <w:lang w:val="en-IN"/>
+        </w:rPr>
+        <w:t>mount</w:t>
+      </w:r>
+      <w:r>
+        <w:rPr>
+          <w:rFonts w:hint="default" w:ascii="Bodoni MT"/>
+          <w:b/>
+          <w:bCs/>
+          <w:sz w:val="22"/>
+          <w:szCs w:val="22"/>
+          <w:lang w:val="en-IN"/>
+        </w:rPr>
+        <w:t xml:space="preserve"> </w:t>
+      </w:r>
+      <w:r>
+        <w:rPr>
+          <w:rFonts w:hint="default" w:ascii="Bodoni MT"/>
+          <w:b/>
+          <w:bCs/>
+          <w:sz w:val="22"/>
+          <w:szCs w:val="22"/>
+          <w:highlight w:val="yellow"/>
+          <w:lang w:val="en-IN"/>
+        </w:rPr>
+        <w:t>-a</w:t>
+      </w:r>
+      <w:r>
+        <w:rPr>
+          <w:rFonts w:hint="default" w:ascii="Bodoni MT"/>
+          <w:b/>
+          <w:bCs/>
+          <w:sz w:val="22"/>
+          <w:szCs w:val="22"/>
+          <w:highlight w:val="none"/>
+          <w:lang w:val="en-IN"/>
+        </w:rPr>
+        <w:t xml:space="preserve">    </w:t>
+      </w:r>
+      <w:r>
+        <w:rPr>
+          <w:rFonts w:hint="default" w:ascii="Bodoni MT"/>
+          <w:b w:val="0"/>
+          <w:bCs w:val="0"/>
+          <w:sz w:val="22"/>
+          <w:szCs w:val="22"/>
+          <w:highlight w:val="none"/>
+          <w:lang w:val="en-IN"/>
+        </w:rPr>
+        <w:t xml:space="preserve">(it’ll mount everything listed in </w:t>
+      </w:r>
+      <w:r>
+        <w:rPr>
+          <w:rFonts w:hint="default" w:ascii="Bodoni MT"/>
+          <w:b/>
+          <w:bCs/>
+          <w:sz w:val="22"/>
+          <w:szCs w:val="22"/>
+          <w:highlight w:val="none"/>
+          <w:lang w:val="en-IN"/>
+        </w:rPr>
+        <w:t>/etc/fstab</w:t>
+      </w:r>
+      <w:r>
+        <w:rPr>
+          <w:rFonts w:hint="default" w:ascii="Bodoni MT"/>
+          <w:b w:val="0"/>
+          <w:bCs w:val="0"/>
+          <w:sz w:val="22"/>
+          <w:szCs w:val="22"/>
+          <w:highlight w:val="none"/>
+          <w:lang w:val="en-IN"/>
+        </w:rPr>
+        <w:t>)</w:t>
+      </w:r>
+    </w:p>
+    <w:p>
+      <w:pPr>
+        <w:numPr>
+          <w:ilvl w:val="4"/>
+          <w:numId w:val="1"/>
+        </w:numPr>
+        <w:spacing w:line="360" w:lineRule="auto"/>
+        <w:ind w:left="2100" w:leftChars="0" w:hanging="420" w:firstLineChars="0"/>
+        <w:rPr>
+          <w:rFonts w:hint="default" w:ascii="Bodoni MT" w:hAnsi="Bodoni MT" w:cs="Bodoni MT"/>
+          <w:b/>
+          <w:bCs/>
+          <w:sz w:val="22"/>
+          <w:szCs w:val="22"/>
+          <w:lang w:val="en-US"/>
+        </w:rPr>
+      </w:pPr>
+      <w:r>
+        <w:drawing>
+          <wp:inline distT="0" distB="0" distL="114300" distR="114300">
+            <wp:extent cx="3500120" cy="1437005"/>
+            <wp:effectExtent l="0" t="0" r="5080" b="10795"/>
+            <wp:docPr id="37" name="Picture 40"/>
+            <wp:cNvGraphicFramePr>
+              <a:graphicFrameLocks xmlns:a="http://schemas.openxmlformats.org/drawingml/2006/main" noChangeAspect="1"/>
+            </wp:cNvGraphicFramePr>
+            <a:graphic xmlns:a="http://schemas.openxmlformats.org/drawingml/2006/main">
+              <a:graphicData uri="http://schemas.openxmlformats.org/drawingml/2006/picture">
+                <pic:pic xmlns:pic="http://schemas.openxmlformats.org/drawingml/2006/picture">
+                  <pic:nvPicPr>
+                    <pic:cNvPr id="37" name="Picture 40"/>
+                    <pic:cNvPicPr>
+                      <a:picLocks noChangeAspect="1"/>
+                    </pic:cNvPicPr>
+                  </pic:nvPicPr>
+                  <pic:blipFill>
+                    <a:blip r:embed="rId38"/>
+                    <a:stretch>
+                      <a:fillRect/>
+                    </a:stretch>
+                  </pic:blipFill>
+                  <pic:spPr>
+                    <a:xfrm>
+                      <a:off x="0" y="0"/>
+                      <a:ext cx="3500120" cy="1437005"/>
+                    </a:xfrm>
+                    <a:prstGeom prst="rect">
+                      <a:avLst/>
+                    </a:prstGeom>
+                    <a:noFill/>
+                    <a:ln>
+                      <a:noFill/>
+                    </a:ln>
+                  </pic:spPr>
+                </pic:pic>
+              </a:graphicData>
+            </a:graphic>
+          </wp:inline>
+        </w:drawing>
       </w:r>
     </w:p>
     <w:p>

</xml_diff>